<commit_message>
Atualizei os arquivos de dados do Supplementary Appendix A
</commit_message>
<xml_diff>
--- a/Artigo 4/Supplementary Appendix B/figures_supplement.docx
+++ b/Artigo 4/Supplementary Appendix B/figures_supplement.docx
@@ -2,6 +2,134 @@
 <file path=word/document.xml><?xml version="1.0" encoding="utf-8"?>
 <w:document xmlns:wpc="http://schemas.microsoft.com/office/word/2010/wordprocessingCanvas" xmlns:cx="http://schemas.microsoft.com/office/drawing/2014/chartex" xmlns:cx1="http://schemas.microsoft.com/office/drawing/2015/9/8/chartex" xmlns:cx2="http://schemas.microsoft.com/office/drawing/2015/10/21/chartex" xmlns:cx3="http://schemas.microsoft.com/office/drawing/2016/5/9/chartex" xmlns:cx4="http://schemas.microsoft.com/office/drawing/2016/5/10/chartex" xmlns:cx5="http://schemas.microsoft.com/office/drawing/2016/5/11/chartex" xmlns:cx6="http://schemas.microsoft.com/office/drawing/2016/5/12/chartex" xmlns:cx7="http://schemas.microsoft.com/office/drawing/2016/5/13/chartex" xmlns:cx8="http://schemas.microsoft.com/office/drawing/2016/5/14/chartex" xmlns:mc="http://schemas.openxmlformats.org/markup-compatibility/2006" xmlns:aink="http://schemas.microsoft.com/office/drawing/2016/ink" xmlns:am3d="http://schemas.microsoft.com/office/drawing/2017/model3d" xmlns:o="urn:schemas-microsoft-com:office:office" xmlns:oel="http://schemas.microsoft.com/office/2019/extlst" xmlns:r="http://schemas.openxmlformats.org/officeDocument/2006/relationships" xmlns:m="http://schemas.openxmlformats.org/officeDocument/2006/math" xmlns:v="urn:schemas-microsoft-com:vml" xmlns:wp14="http://schemas.microsoft.com/office/word/2010/wordprocessingDrawing" xmlns:wp="http://schemas.openxmlformats.org/drawingml/2006/wordprocessingDrawing" xmlns:w10="urn:schemas-microsoft-com:office:word" xmlns:w="http://schemas.openxmlformats.org/wordprocessingml/2006/main" xmlns:w14="http://schemas.microsoft.com/office/word/2010/wordml" xmlns:w15="http://schemas.microsoft.com/office/word/2012/wordml" xmlns:w16cex="http://schemas.microsoft.com/office/word/2018/wordml/cex" xmlns:w16cid="http://schemas.microsoft.com/office/word/2016/wordml/cid" xmlns:w16="http://schemas.microsoft.com/office/word/2018/wordml" xmlns:w16sdtdh="http://schemas.microsoft.com/office/word/2020/wordml/sdtdatahash" xmlns:w16se="http://schemas.microsoft.com/office/word/2015/wordml/symex" xmlns:wpg="http://schemas.microsoft.com/office/word/2010/wordprocessingGroup" xmlns:wpi="http://schemas.microsoft.com/office/word/2010/wordprocessingInk" xmlns:wne="http://schemas.microsoft.com/office/word/2006/wordml" xmlns:wps="http://schemas.microsoft.com/office/word/2010/wordprocessingShape" mc:Ignorable="w14 w15 w16se w16cid w16 w16cex w16sdtdh wp14">
   <w:body>
+    <w:p>
+      <w:pPr>
+        <w:spacing w:line="240" w:lineRule="auto"/>
+        <w:jc w:val="both"/>
+        <w:rPr>
+          <w:rFonts w:ascii="Arial" w:hAnsi="Arial" w:cs="Arial"/>
+          <w:b/>
+          <w:bCs/>
+          <w:lang w:val="en-US"/>
+        </w:rPr>
+      </w:pPr>
+      <w:r>
+        <w:rPr>
+          <w:rFonts w:ascii="Arial" w:hAnsi="Arial" w:cs="Arial"/>
+          <w:b/>
+          <w:bCs/>
+          <w:noProof/>
+          <w:sz w:val="20"/>
+          <w:szCs w:val="20"/>
+          <w:lang w:val="en-US"/>
+        </w:rPr>
+        <w:drawing>
+          <wp:anchor distT="0" distB="0" distL="114300" distR="114300" simplePos="0" relativeHeight="251664384" behindDoc="0" locked="0" layoutInCell="1" allowOverlap="1" wp14:anchorId="3C755C23" wp14:editId="7D5C8287">
+            <wp:simplePos x="0" y="0"/>
+            <wp:positionH relativeFrom="margin">
+              <wp:align>center</wp:align>
+            </wp:positionH>
+            <wp:positionV relativeFrom="paragraph">
+              <wp:posOffset>634653</wp:posOffset>
+            </wp:positionV>
+            <wp:extent cx="4518660" cy="2945130"/>
+            <wp:effectExtent l="0" t="0" r="0" b="7620"/>
+            <wp:wrapTopAndBottom/>
+            <wp:docPr id="613563088" name="Imagem 8" descr="Gráfico, Gráfico de barras, Gráfico de caixa estreita&#10;&#10;Descrição gerada automaticamente"/>
+            <wp:cNvGraphicFramePr>
+              <a:graphicFrameLocks xmlns:a="http://schemas.openxmlformats.org/drawingml/2006/main" noChangeAspect="1"/>
+            </wp:cNvGraphicFramePr>
+            <a:graphic xmlns:a="http://schemas.openxmlformats.org/drawingml/2006/main">
+              <a:graphicData uri="http://schemas.openxmlformats.org/drawingml/2006/picture">
+                <pic:pic xmlns:pic="http://schemas.openxmlformats.org/drawingml/2006/picture">
+                  <pic:nvPicPr>
+                    <pic:cNvPr id="613563088" name="Imagem 8" descr="Gráfico, Gráfico de barras, Gráfico de caixa estreita&#10;&#10;Descrição gerada automaticamente"/>
+                    <pic:cNvPicPr>
+                      <a:picLocks noChangeAspect="1" noChangeArrowheads="1"/>
+                    </pic:cNvPicPr>
+                  </pic:nvPicPr>
+                  <pic:blipFill rotWithShape="1">
+                    <a:blip r:embed="rId4">
+                      <a:extLst>
+                        <a:ext uri="{28A0092B-C50C-407E-A947-70E740481C1C}">
+                          <a14:useLocalDpi xmlns:a14="http://schemas.microsoft.com/office/drawing/2010/main" val="0"/>
+                        </a:ext>
+                      </a:extLst>
+                    </a:blip>
+                    <a:srcRect b="6146"/>
+                    <a:stretch/>
+                  </pic:blipFill>
+                  <pic:spPr bwMode="auto">
+                    <a:xfrm>
+                      <a:off x="0" y="0"/>
+                      <a:ext cx="4518660" cy="2945130"/>
+                    </a:xfrm>
+                    <a:prstGeom prst="rect">
+                      <a:avLst/>
+                    </a:prstGeom>
+                    <a:noFill/>
+                    <a:ln>
+                      <a:noFill/>
+                    </a:ln>
+                    <a:extLst>
+                      <a:ext uri="{53640926-AAD7-44D8-BBD7-CCE9431645EC}">
+                        <a14:shadowObscured xmlns:a14="http://schemas.microsoft.com/office/drawing/2010/main"/>
+                      </a:ext>
+                    </a:extLst>
+                  </pic:spPr>
+                </pic:pic>
+              </a:graphicData>
+            </a:graphic>
+            <wp14:sizeRelH relativeFrom="margin">
+              <wp14:pctWidth>0</wp14:pctWidth>
+            </wp14:sizeRelH>
+            <wp14:sizeRelV relativeFrom="margin">
+              <wp14:pctHeight>0</wp14:pctHeight>
+            </wp14:sizeRelV>
+          </wp:anchor>
+        </w:drawing>
+      </w:r>
+      <w:r>
+        <w:rPr>
+          <w:rFonts w:ascii="Arial" w:hAnsi="Arial" w:cs="Arial"/>
+          <w:b/>
+          <w:bCs/>
+          <w:lang w:val="en-US"/>
+        </w:rPr>
+        <w:t xml:space="preserve">Figure </w:t>
+      </w:r>
+      <w:r>
+        <w:rPr>
+          <w:rFonts w:ascii="Arial" w:hAnsi="Arial" w:cs="Arial"/>
+          <w:b/>
+          <w:bCs/>
+          <w:lang w:val="en-US"/>
+        </w:rPr>
+        <w:t>B</w:t>
+      </w:r>
+      <w:r>
+        <w:rPr>
+          <w:rFonts w:ascii="Arial" w:hAnsi="Arial" w:cs="Arial"/>
+          <w:b/>
+          <w:bCs/>
+          <w:lang w:val="en-US"/>
+        </w:rPr>
+        <w:t>1. Boxplot of age adjusted premature NCD mortality (AAPNM) in the municipalities of the state of São Paulo between the years 2010 and 2019.</w:t>
+      </w:r>
+    </w:p>
+    <w:p>
+      <w:pPr>
+        <w:spacing w:line="360" w:lineRule="auto"/>
+        <w:rPr>
+          <w:rFonts w:ascii="Arial" w:hAnsi="Arial" w:cs="Arial"/>
+          <w:b/>
+          <w:bCs/>
+          <w:sz w:val="24"/>
+          <w:szCs w:val="24"/>
+          <w:lang w:val="en-US"/>
+        </w:rPr>
+      </w:pPr>
+    </w:p>
     <w:p/>
     <w:p>
       <w:pPr>
@@ -16,8 +144,245 @@
       </w:pPr>
       <w:r>
         <w:rPr>
+          <w:rFonts w:ascii="Arial" w:hAnsi="Arial" w:cs="Arial"/>
+          <w:b/>
+          <w:bCs/>
+          <w:lang w:val="en-US"/>
+        </w:rPr>
+        <w:t xml:space="preserve">Figure </w:t>
+      </w:r>
+      <w:r>
+        <w:rPr>
+          <w:rFonts w:ascii="Arial" w:hAnsi="Arial" w:cs="Arial"/>
+          <w:b/>
+          <w:bCs/>
+          <w:lang w:val="en-US"/>
+        </w:rPr>
+        <w:t>B</w:t>
+      </w:r>
+      <w:r>
+        <w:rPr>
+          <w:rFonts w:ascii="Arial" w:hAnsi="Arial" w:cs="Arial"/>
+          <w:b/>
+          <w:bCs/>
+          <w:lang w:val="en-US"/>
+        </w:rPr>
+        <w:t xml:space="preserve">2. Nested cross-validated results for predicted (expected) and observed age adjusted premature NCD mortality (AAPNM) in the municipalities of the state of São Paulo between the years 2010 and 2019. General model without Boruta feature selection. </w:t>
+      </w:r>
+    </w:p>
+    <w:p>
+      <w:pPr>
+        <w:spacing w:line="360" w:lineRule="auto"/>
+        <w:ind w:firstLine="708"/>
+        <w:jc w:val="both"/>
+        <w:rPr>
+          <w:rFonts w:ascii="Arial" w:hAnsi="Arial" w:cs="Arial"/>
+          <w:sz w:val="24"/>
+          <w:szCs w:val="24"/>
+          <w:lang w:val="en-US"/>
+        </w:rPr>
+      </w:pPr>
+      <w:r>
+        <w:rPr>
+          <w:rFonts w:ascii="Arial" w:hAnsi="Arial" w:cs="Arial"/>
+          <w:b/>
+          <w:bCs/>
           <w:noProof/>
-        </w:rPr>
+          <w:lang w:val="en-US"/>
+        </w:rPr>
+        <w:drawing>
+          <wp:anchor distT="0" distB="0" distL="114300" distR="114300" simplePos="0" relativeHeight="251666432" behindDoc="0" locked="0" layoutInCell="1" allowOverlap="1" wp14:anchorId="423424C0" wp14:editId="6572B383">
+            <wp:simplePos x="0" y="0"/>
+            <wp:positionH relativeFrom="margin">
+              <wp:align>center</wp:align>
+            </wp:positionH>
+            <wp:positionV relativeFrom="paragraph">
+              <wp:posOffset>167199</wp:posOffset>
+            </wp:positionV>
+            <wp:extent cx="3557270" cy="3482975"/>
+            <wp:effectExtent l="0" t="0" r="5080" b="3175"/>
+            <wp:wrapTopAndBottom/>
+            <wp:docPr id="1869915119" name="Imagem 1" descr="Gráfico, Gráfico de dispersão&#10;&#10;Descrição gerada automaticamente"/>
+            <wp:cNvGraphicFramePr>
+              <a:graphicFrameLocks xmlns:a="http://schemas.openxmlformats.org/drawingml/2006/main" noChangeAspect="1"/>
+            </wp:cNvGraphicFramePr>
+            <a:graphic xmlns:a="http://schemas.openxmlformats.org/drawingml/2006/main">
+              <a:graphicData uri="http://schemas.openxmlformats.org/drawingml/2006/picture">
+                <pic:pic xmlns:pic="http://schemas.openxmlformats.org/drawingml/2006/picture">
+                  <pic:nvPicPr>
+                    <pic:cNvPr id="1869915119" name="Imagem 1" descr="Gráfico, Gráfico de dispersão&#10;&#10;Descrição gerada automaticamente"/>
+                    <pic:cNvPicPr>
+                      <a:picLocks noChangeAspect="1" noChangeArrowheads="1"/>
+                    </pic:cNvPicPr>
+                  </pic:nvPicPr>
+                  <pic:blipFill>
+                    <a:blip r:embed="rId5">
+                      <a:extLst>
+                        <a:ext uri="{28A0092B-C50C-407E-A947-70E740481C1C}">
+                          <a14:useLocalDpi xmlns:a14="http://schemas.microsoft.com/office/drawing/2010/main" val="0"/>
+                        </a:ext>
+                      </a:extLst>
+                    </a:blip>
+                    <a:srcRect/>
+                    <a:stretch>
+                      <a:fillRect/>
+                    </a:stretch>
+                  </pic:blipFill>
+                  <pic:spPr bwMode="auto">
+                    <a:xfrm>
+                      <a:off x="0" y="0"/>
+                      <a:ext cx="3557270" cy="3482975"/>
+                    </a:xfrm>
+                    <a:prstGeom prst="rect">
+                      <a:avLst/>
+                    </a:prstGeom>
+                    <a:noFill/>
+                    <a:ln>
+                      <a:noFill/>
+                    </a:ln>
+                  </pic:spPr>
+                </pic:pic>
+              </a:graphicData>
+            </a:graphic>
+            <wp14:sizeRelH relativeFrom="page">
+              <wp14:pctWidth>0</wp14:pctWidth>
+            </wp14:sizeRelH>
+            <wp14:sizeRelV relativeFrom="page">
+              <wp14:pctHeight>0</wp14:pctHeight>
+            </wp14:sizeRelV>
+          </wp:anchor>
+        </w:drawing>
+      </w:r>
+    </w:p>
+    <w:p/>
+    <w:p>
+      <w:pPr>
+        <w:spacing w:line="240" w:lineRule="auto"/>
+        <w:jc w:val="both"/>
+        <w:rPr>
+          <w:rFonts w:ascii="Arial" w:hAnsi="Arial" w:cs="Arial"/>
+          <w:b/>
+          <w:bCs/>
+          <w:lang w:val="en-US"/>
+        </w:rPr>
+      </w:pPr>
+      <w:r>
+        <w:rPr>
+          <w:rFonts w:ascii="Arial" w:hAnsi="Arial" w:cs="Arial"/>
+          <w:b/>
+          <w:bCs/>
+          <w:noProof/>
+          <w:lang w:val="en-US"/>
+        </w:rPr>
+        <w:lastRenderedPageBreak/>
+        <w:drawing>
+          <wp:anchor distT="0" distB="0" distL="114300" distR="114300" simplePos="0" relativeHeight="251668480" behindDoc="0" locked="0" layoutInCell="1" allowOverlap="1" wp14:anchorId="185A1EDF" wp14:editId="6D1B1F5A">
+            <wp:simplePos x="0" y="0"/>
+            <wp:positionH relativeFrom="margin">
+              <wp:align>center</wp:align>
+            </wp:positionH>
+            <wp:positionV relativeFrom="paragraph">
+              <wp:posOffset>854387</wp:posOffset>
+            </wp:positionV>
+            <wp:extent cx="3482340" cy="3409950"/>
+            <wp:effectExtent l="0" t="0" r="3810" b="0"/>
+            <wp:wrapTopAndBottom/>
+            <wp:docPr id="1652374813" name="Imagem 2" descr="Gráfico, Gráfico de dispersão&#10;&#10;Descrição gerada automaticamente"/>
+            <wp:cNvGraphicFramePr>
+              <a:graphicFrameLocks xmlns:a="http://schemas.openxmlformats.org/drawingml/2006/main" noChangeAspect="1"/>
+            </wp:cNvGraphicFramePr>
+            <a:graphic xmlns:a="http://schemas.openxmlformats.org/drawingml/2006/main">
+              <a:graphicData uri="http://schemas.openxmlformats.org/drawingml/2006/picture">
+                <pic:pic xmlns:pic="http://schemas.openxmlformats.org/drawingml/2006/picture">
+                  <pic:nvPicPr>
+                    <pic:cNvPr id="1652374813" name="Imagem 2" descr="Gráfico, Gráfico de dispersão&#10;&#10;Descrição gerada automaticamente"/>
+                    <pic:cNvPicPr>
+                      <a:picLocks noChangeAspect="1" noChangeArrowheads="1"/>
+                    </pic:cNvPicPr>
+                  </pic:nvPicPr>
+                  <pic:blipFill>
+                    <a:blip r:embed="rId6" cstate="print">
+                      <a:extLst>
+                        <a:ext uri="{28A0092B-C50C-407E-A947-70E740481C1C}">
+                          <a14:useLocalDpi xmlns:a14="http://schemas.microsoft.com/office/drawing/2010/main" val="0"/>
+                        </a:ext>
+                      </a:extLst>
+                    </a:blip>
+                    <a:srcRect/>
+                    <a:stretch>
+                      <a:fillRect/>
+                    </a:stretch>
+                  </pic:blipFill>
+                  <pic:spPr bwMode="auto">
+                    <a:xfrm>
+                      <a:off x="0" y="0"/>
+                      <a:ext cx="3482340" cy="3409950"/>
+                    </a:xfrm>
+                    <a:prstGeom prst="rect">
+                      <a:avLst/>
+                    </a:prstGeom>
+                    <a:noFill/>
+                    <a:ln>
+                      <a:noFill/>
+                    </a:ln>
+                  </pic:spPr>
+                </pic:pic>
+              </a:graphicData>
+            </a:graphic>
+            <wp14:sizeRelH relativeFrom="margin">
+              <wp14:pctWidth>0</wp14:pctWidth>
+            </wp14:sizeRelH>
+            <wp14:sizeRelV relativeFrom="margin">
+              <wp14:pctHeight>0</wp14:pctHeight>
+            </wp14:sizeRelV>
+          </wp:anchor>
+        </w:drawing>
+      </w:r>
+      <w:r>
+        <w:rPr>
+          <w:rFonts w:ascii="Arial" w:hAnsi="Arial" w:cs="Arial"/>
+          <w:b/>
+          <w:bCs/>
+          <w:lang w:val="en-US"/>
+        </w:rPr>
+        <w:t xml:space="preserve">Figure </w:t>
+      </w:r>
+      <w:r>
+        <w:rPr>
+          <w:rFonts w:ascii="Arial" w:hAnsi="Arial" w:cs="Arial"/>
+          <w:b/>
+          <w:bCs/>
+          <w:lang w:val="en-US"/>
+        </w:rPr>
+        <w:t>B</w:t>
+      </w:r>
+      <w:r>
+        <w:rPr>
+          <w:rFonts w:ascii="Arial" w:hAnsi="Arial" w:cs="Arial"/>
+          <w:b/>
+          <w:bCs/>
+          <w:lang w:val="en-US"/>
+        </w:rPr>
+        <w:t>3. Nested cross-validated results for predicted (expected) and observed age adjusted premature NCD mortality (AAPNM) in the municipalities of the state of São Paulo between the years 2010 and 2019. General model with Boruta feature selection.</w:t>
+      </w:r>
+    </w:p>
+    <w:p/>
+    <w:p>
+      <w:pPr>
+        <w:spacing w:line="240" w:lineRule="auto"/>
+        <w:jc w:val="both"/>
+        <w:rPr>
+          <w:rFonts w:ascii="Arial" w:hAnsi="Arial" w:cs="Arial"/>
+          <w:b/>
+          <w:bCs/>
+          <w:lang w:val="en-US"/>
+        </w:rPr>
+      </w:pPr>
+      <w:r>
+        <w:rPr>
+          <w:noProof/>
+        </w:rPr>
+        <w:lastRenderedPageBreak/>
         <w:drawing>
           <wp:anchor distT="0" distB="0" distL="114300" distR="114300" simplePos="0" relativeHeight="251662336" behindDoc="0" locked="0" layoutInCell="1" allowOverlap="1" wp14:anchorId="04E2D164" wp14:editId="2728385C">
             <wp:simplePos x="0" y="0"/>
@@ -44,7 +409,7 @@
                     </pic:cNvPicPr>
                   </pic:nvPicPr>
                   <pic:blipFill>
-                    <a:blip r:embed="rId4">
+                    <a:blip r:embed="rId7">
                       <a:extLst>
                         <a:ext uri="{28A0092B-C50C-407E-A947-70E740481C1C}">
                           <a14:useLocalDpi xmlns:a14="http://schemas.microsoft.com/office/drawing/2010/main" val="0"/>
@@ -91,36 +456,25 @@
           <w:bCs/>
           <w:lang w:val="en-US"/>
         </w:rPr>
-        <w:t>B1</w:t>
-      </w:r>
-      <w:r>
-        <w:rPr>
-          <w:rFonts w:ascii="Arial" w:hAnsi="Arial" w:cs="Arial"/>
-          <w:b/>
-          <w:bCs/>
-          <w:lang w:val="en-US"/>
-        </w:rPr>
-        <w:t xml:space="preserve">. Shapley values summary plot for the </w:t>
-      </w:r>
-      <w:proofErr w:type="spellStart"/>
-      <w:r>
-        <w:rPr>
-          <w:rFonts w:ascii="Arial" w:hAnsi="Arial" w:cs="Arial"/>
-          <w:b/>
-          <w:bCs/>
-          <w:lang w:val="en-US"/>
-        </w:rPr>
-        <w:t>catboost</w:t>
-      </w:r>
-      <w:proofErr w:type="spellEnd"/>
-      <w:r>
-        <w:rPr>
-          <w:rFonts w:ascii="Arial" w:hAnsi="Arial" w:cs="Arial"/>
-          <w:b/>
-          <w:bCs/>
-          <w:lang w:val="en-US"/>
-        </w:rPr>
-        <w:t xml:space="preserve"> model filtered by the municipalities with</w:t>
+        <w:t>B</w:t>
+      </w:r>
+      <w:r>
+        <w:rPr>
+          <w:rFonts w:ascii="Arial" w:hAnsi="Arial" w:cs="Arial"/>
+          <w:b/>
+          <w:bCs/>
+          <w:lang w:val="en-US"/>
+        </w:rPr>
+        <w:t>4</w:t>
+      </w:r>
+      <w:r>
+        <w:rPr>
+          <w:rFonts w:ascii="Arial" w:hAnsi="Arial" w:cs="Arial"/>
+          <w:b/>
+          <w:bCs/>
+          <w:lang w:val="en-US"/>
+        </w:rPr>
+        <w:t>. Shapley values summary plot for the catboost model filtered by the municipalities with</w:t>
       </w:r>
       <w:r>
         <w:rPr>
@@ -172,82 +526,16 @@
       </w:pPr>
       <w:r>
         <w:rPr>
-          <w:rFonts w:ascii="Arial" w:hAnsi="Arial" w:cs="Arial"/>
-          <w:b/>
-          <w:bCs/>
-          <w:lang w:val="en-US"/>
-        </w:rPr>
-        <w:t xml:space="preserve">Figure </w:t>
-      </w:r>
-      <w:r>
-        <w:rPr>
-          <w:rFonts w:ascii="Arial" w:hAnsi="Arial" w:cs="Arial"/>
-          <w:b/>
-          <w:bCs/>
-          <w:lang w:val="en-US"/>
-        </w:rPr>
-        <w:t>B2</w:t>
-      </w:r>
-      <w:r>
-        <w:rPr>
-          <w:rFonts w:ascii="Arial" w:hAnsi="Arial" w:cs="Arial"/>
-          <w:b/>
-          <w:bCs/>
-          <w:lang w:val="en-US"/>
-        </w:rPr>
-        <w:t xml:space="preserve">. Shapley values summary plot for the </w:t>
-      </w:r>
-      <w:r>
-        <w:rPr>
-          <w:rFonts w:ascii="Arial" w:hAnsi="Arial" w:cs="Arial"/>
-          <w:b/>
-          <w:bCs/>
-          <w:lang w:val="en-US"/>
-        </w:rPr>
-        <w:t>extra tree</w:t>
-      </w:r>
-      <w:r>
-        <w:rPr>
-          <w:rFonts w:ascii="Arial" w:hAnsi="Arial" w:cs="Arial"/>
-          <w:b/>
-          <w:bCs/>
-          <w:lang w:val="en-US"/>
-        </w:rPr>
-        <w:t xml:space="preserve"> model filtered by the municipalities with </w:t>
-      </w:r>
-      <w:r>
-        <w:rPr>
-          <w:rFonts w:ascii="Arial" w:hAnsi="Arial" w:cs="Arial"/>
-          <w:b/>
-          <w:bCs/>
-          <w:lang w:val="en-US"/>
-        </w:rPr>
-        <w:t>2</w:t>
-      </w:r>
-      <w:r>
-        <w:rPr>
-          <w:rFonts w:ascii="Arial" w:hAnsi="Arial" w:cs="Arial"/>
-          <w:b/>
-          <w:bCs/>
-          <w:lang w:val="en-US"/>
-        </w:rPr>
-        <w:t>0,000 inhabitants and over with Boruta feature selection.</w:t>
-      </w:r>
-    </w:p>
-    <w:p/>
-    <w:p>
-      <w:r>
-        <w:rPr>
           <w:noProof/>
         </w:rPr>
         <w:drawing>
-          <wp:anchor distT="0" distB="0" distL="114300" distR="114300" simplePos="0" relativeHeight="251661312" behindDoc="0" locked="0" layoutInCell="1" allowOverlap="1" wp14:anchorId="70FD90F3" wp14:editId="4AAEB862">
+          <wp:anchor distT="0" distB="0" distL="114300" distR="114300" simplePos="0" relativeHeight="251661312" behindDoc="0" locked="0" layoutInCell="1" allowOverlap="1" wp14:anchorId="70FD90F3" wp14:editId="7BA21794">
             <wp:simplePos x="0" y="0"/>
-            <wp:positionH relativeFrom="column">
-              <wp:posOffset>0</wp:posOffset>
+            <wp:positionH relativeFrom="margin">
+              <wp:align>left</wp:align>
             </wp:positionH>
             <wp:positionV relativeFrom="paragraph">
-              <wp:posOffset>278765</wp:posOffset>
+              <wp:posOffset>413385</wp:posOffset>
             </wp:positionV>
             <wp:extent cx="5397500" cy="3009900"/>
             <wp:effectExtent l="0" t="0" r="0" b="0"/>
@@ -266,7 +554,7 @@
                     </pic:cNvPicPr>
                   </pic:nvPicPr>
                   <pic:blipFill>
-                    <a:blip r:embed="rId5">
+                    <a:blip r:embed="rId8">
                       <a:extLst>
                         <a:ext uri="{28A0092B-C50C-407E-A947-70E740481C1C}">
                           <a14:useLocalDpi xmlns:a14="http://schemas.microsoft.com/office/drawing/2010/main" val="0"/>
@@ -297,7 +585,616 @@
           </wp:anchor>
         </w:drawing>
       </w:r>
-    </w:p>
+      <w:r>
+        <w:rPr>
+          <w:rFonts w:ascii="Arial" w:hAnsi="Arial" w:cs="Arial"/>
+          <w:b/>
+          <w:bCs/>
+          <w:lang w:val="en-US"/>
+        </w:rPr>
+        <w:t xml:space="preserve">Figure </w:t>
+      </w:r>
+      <w:r>
+        <w:rPr>
+          <w:rFonts w:ascii="Arial" w:hAnsi="Arial" w:cs="Arial"/>
+          <w:b/>
+          <w:bCs/>
+          <w:lang w:val="en-US"/>
+        </w:rPr>
+        <w:t>B</w:t>
+      </w:r>
+      <w:r>
+        <w:rPr>
+          <w:rFonts w:ascii="Arial" w:hAnsi="Arial" w:cs="Arial"/>
+          <w:b/>
+          <w:bCs/>
+          <w:lang w:val="en-US"/>
+        </w:rPr>
+        <w:t>5</w:t>
+      </w:r>
+      <w:r>
+        <w:rPr>
+          <w:rFonts w:ascii="Arial" w:hAnsi="Arial" w:cs="Arial"/>
+          <w:b/>
+          <w:bCs/>
+          <w:lang w:val="en-US"/>
+        </w:rPr>
+        <w:t xml:space="preserve">. Shapley values summary plot for the </w:t>
+      </w:r>
+      <w:r>
+        <w:rPr>
+          <w:rFonts w:ascii="Arial" w:hAnsi="Arial" w:cs="Arial"/>
+          <w:b/>
+          <w:bCs/>
+          <w:lang w:val="en-US"/>
+        </w:rPr>
+        <w:t>extra tree</w:t>
+      </w:r>
+      <w:r>
+        <w:rPr>
+          <w:rFonts w:ascii="Arial" w:hAnsi="Arial" w:cs="Arial"/>
+          <w:b/>
+          <w:bCs/>
+          <w:lang w:val="en-US"/>
+        </w:rPr>
+        <w:t xml:space="preserve"> model filtered by the municipalities with </w:t>
+      </w:r>
+      <w:r>
+        <w:rPr>
+          <w:rFonts w:ascii="Arial" w:hAnsi="Arial" w:cs="Arial"/>
+          <w:b/>
+          <w:bCs/>
+          <w:lang w:val="en-US"/>
+        </w:rPr>
+        <w:t>2</w:t>
+      </w:r>
+      <w:r>
+        <w:rPr>
+          <w:rFonts w:ascii="Arial" w:hAnsi="Arial" w:cs="Arial"/>
+          <w:b/>
+          <w:bCs/>
+          <w:lang w:val="en-US"/>
+        </w:rPr>
+        <w:t>0,000 inhabitants and over with Boruta feature selection.</w:t>
+      </w:r>
+    </w:p>
+    <w:p/>
+    <w:p>
+      <w:pPr>
+        <w:spacing w:line="360" w:lineRule="auto"/>
+        <w:jc w:val="both"/>
+        <w:rPr>
+          <w:rFonts w:ascii="Arial" w:hAnsi="Arial" w:cs="Arial"/>
+          <w:b/>
+          <w:bCs/>
+          <w:sz w:val="24"/>
+          <w:szCs w:val="24"/>
+          <w:lang w:val="en-US"/>
+        </w:rPr>
+      </w:pPr>
+    </w:p>
+    <w:p>
+      <w:pPr>
+        <w:spacing w:line="360" w:lineRule="auto"/>
+        <w:jc w:val="both"/>
+        <w:rPr>
+          <w:rFonts w:ascii="Arial" w:hAnsi="Arial" w:cs="Arial"/>
+          <w:b/>
+          <w:bCs/>
+          <w:sz w:val="24"/>
+          <w:szCs w:val="24"/>
+          <w:lang w:val="en-US"/>
+        </w:rPr>
+      </w:pPr>
+    </w:p>
+    <w:p>
+      <w:pPr>
+        <w:spacing w:line="360" w:lineRule="auto"/>
+        <w:jc w:val="both"/>
+        <w:rPr>
+          <w:rFonts w:ascii="Arial" w:hAnsi="Arial" w:cs="Arial"/>
+          <w:b/>
+          <w:bCs/>
+          <w:sz w:val="24"/>
+          <w:szCs w:val="24"/>
+          <w:lang w:val="en-US"/>
+        </w:rPr>
+      </w:pPr>
+    </w:p>
+    <w:p>
+      <w:pPr>
+        <w:spacing w:line="360" w:lineRule="auto"/>
+        <w:jc w:val="both"/>
+        <w:rPr>
+          <w:rFonts w:ascii="Arial" w:hAnsi="Arial" w:cs="Arial"/>
+          <w:b/>
+          <w:bCs/>
+          <w:sz w:val="24"/>
+          <w:szCs w:val="24"/>
+          <w:lang w:val="en-US"/>
+        </w:rPr>
+      </w:pPr>
+    </w:p>
+    <w:p>
+      <w:pPr>
+        <w:spacing w:line="360" w:lineRule="auto"/>
+        <w:jc w:val="both"/>
+        <w:rPr>
+          <w:rFonts w:ascii="Arial" w:hAnsi="Arial" w:cs="Arial"/>
+          <w:b/>
+          <w:bCs/>
+          <w:sz w:val="24"/>
+          <w:szCs w:val="24"/>
+          <w:lang w:val="en-US"/>
+        </w:rPr>
+      </w:pPr>
+    </w:p>
+    <w:p>
+      <w:pPr>
+        <w:spacing w:line="360" w:lineRule="auto"/>
+        <w:jc w:val="both"/>
+        <w:rPr>
+          <w:rFonts w:ascii="Arial" w:hAnsi="Arial" w:cs="Arial"/>
+          <w:b/>
+          <w:bCs/>
+          <w:sz w:val="24"/>
+          <w:szCs w:val="24"/>
+          <w:lang w:val="en-US"/>
+        </w:rPr>
+      </w:pPr>
+    </w:p>
+    <w:p>
+      <w:pPr>
+        <w:spacing w:line="360" w:lineRule="auto"/>
+        <w:jc w:val="both"/>
+        <w:rPr>
+          <w:rFonts w:ascii="Arial" w:hAnsi="Arial" w:cs="Arial"/>
+          <w:b/>
+          <w:bCs/>
+          <w:sz w:val="24"/>
+          <w:szCs w:val="24"/>
+          <w:lang w:val="en-US"/>
+        </w:rPr>
+      </w:pPr>
+    </w:p>
+    <w:p>
+      <w:pPr>
+        <w:spacing w:line="360" w:lineRule="auto"/>
+        <w:jc w:val="both"/>
+        <w:rPr>
+          <w:rFonts w:ascii="Arial" w:hAnsi="Arial" w:cs="Arial"/>
+          <w:b/>
+          <w:bCs/>
+          <w:sz w:val="24"/>
+          <w:szCs w:val="24"/>
+          <w:lang w:val="en-US"/>
+        </w:rPr>
+      </w:pPr>
+    </w:p>
+    <w:p>
+      <w:pPr>
+        <w:spacing w:line="360" w:lineRule="auto"/>
+        <w:jc w:val="both"/>
+        <w:rPr>
+          <w:rFonts w:ascii="Arial" w:hAnsi="Arial" w:cs="Arial"/>
+          <w:b/>
+          <w:bCs/>
+          <w:sz w:val="24"/>
+          <w:szCs w:val="24"/>
+          <w:lang w:val="en-US"/>
+        </w:rPr>
+      </w:pPr>
+    </w:p>
+    <w:p>
+      <w:pPr>
+        <w:spacing w:line="360" w:lineRule="auto"/>
+        <w:jc w:val="both"/>
+        <w:rPr>
+          <w:rFonts w:ascii="Arial" w:hAnsi="Arial" w:cs="Arial"/>
+          <w:b/>
+          <w:bCs/>
+          <w:sz w:val="24"/>
+          <w:szCs w:val="24"/>
+          <w:lang w:val="en-US"/>
+        </w:rPr>
+      </w:pPr>
+    </w:p>
+    <w:p>
+      <w:pPr>
+        <w:spacing w:line="360" w:lineRule="auto"/>
+        <w:jc w:val="both"/>
+        <w:rPr>
+          <w:rFonts w:ascii="Arial" w:hAnsi="Arial" w:cs="Arial"/>
+          <w:b/>
+          <w:bCs/>
+          <w:sz w:val="24"/>
+          <w:szCs w:val="24"/>
+          <w:lang w:val="en-US"/>
+        </w:rPr>
+      </w:pPr>
+    </w:p>
+    <w:p>
+      <w:pPr>
+        <w:spacing w:line="360" w:lineRule="auto"/>
+        <w:jc w:val="both"/>
+        <w:rPr>
+          <w:rFonts w:ascii="Arial" w:hAnsi="Arial" w:cs="Arial"/>
+          <w:b/>
+          <w:bCs/>
+          <w:sz w:val="24"/>
+          <w:szCs w:val="24"/>
+          <w:lang w:val="en-US"/>
+        </w:rPr>
+      </w:pPr>
+    </w:p>
+    <w:p>
+      <w:pPr>
+        <w:spacing w:line="360" w:lineRule="auto"/>
+        <w:jc w:val="both"/>
+        <w:rPr>
+          <w:rFonts w:ascii="Arial" w:hAnsi="Arial" w:cs="Arial"/>
+          <w:b/>
+          <w:bCs/>
+          <w:sz w:val="24"/>
+          <w:szCs w:val="24"/>
+          <w:lang w:val="en-US"/>
+        </w:rPr>
+      </w:pPr>
+    </w:p>
+    <w:p>
+      <w:pPr>
+        <w:spacing w:line="360" w:lineRule="auto"/>
+        <w:jc w:val="both"/>
+        <w:rPr>
+          <w:rFonts w:ascii="Arial" w:hAnsi="Arial" w:cs="Arial"/>
+          <w:b/>
+          <w:bCs/>
+          <w:sz w:val="24"/>
+          <w:szCs w:val="24"/>
+          <w:lang w:val="en-US"/>
+        </w:rPr>
+      </w:pPr>
+      <w:r>
+        <w:rPr>
+          <w:rFonts w:ascii="Arial" w:hAnsi="Arial" w:cs="Arial"/>
+          <w:b/>
+          <w:bCs/>
+          <w:sz w:val="24"/>
+          <w:szCs w:val="24"/>
+          <w:lang w:val="en-US"/>
+        </w:rPr>
+        <w:lastRenderedPageBreak/>
+        <w:t xml:space="preserve">Figure </w:t>
+      </w:r>
+      <w:r>
+        <w:rPr>
+          <w:rFonts w:ascii="Arial" w:hAnsi="Arial" w:cs="Arial"/>
+          <w:b/>
+          <w:bCs/>
+          <w:sz w:val="24"/>
+          <w:szCs w:val="24"/>
+          <w:lang w:val="en-US"/>
+        </w:rPr>
+        <w:t>B6</w:t>
+      </w:r>
+      <w:r>
+        <w:rPr>
+          <w:rFonts w:ascii="Arial" w:hAnsi="Arial" w:cs="Arial"/>
+          <w:b/>
+          <w:bCs/>
+          <w:sz w:val="24"/>
+          <w:szCs w:val="24"/>
+          <w:lang w:val="en-US"/>
+        </w:rPr>
+        <w:t>. Correlation plot for observed and predicted AAPNM and primary health indicators</w:t>
+      </w:r>
+      <w:r>
+        <w:rPr>
+          <w:rFonts w:ascii="Arial" w:hAnsi="Arial" w:cs="Arial"/>
+          <w:b/>
+          <w:bCs/>
+          <w:sz w:val="24"/>
+          <w:szCs w:val="24"/>
+          <w:lang w:val="en-US"/>
+        </w:rPr>
+        <w:t xml:space="preserve"> for the municipalities classified as ‘High’.</w:t>
+      </w:r>
+    </w:p>
+    <w:p>
+      <w:pPr>
+        <w:spacing w:line="360" w:lineRule="auto"/>
+        <w:jc w:val="both"/>
+        <w:rPr>
+          <w:rFonts w:ascii="Arial" w:hAnsi="Arial" w:cs="Arial"/>
+          <w:noProof/>
+        </w:rPr>
+      </w:pPr>
+      <w:r>
+        <w:rPr>
+          <w:rFonts w:ascii="Arial" w:hAnsi="Arial" w:cs="Arial"/>
+          <w:noProof/>
+        </w:rPr>
+        <w:drawing>
+          <wp:inline distT="0" distB="0" distL="0" distR="0" wp14:anchorId="606CA32A" wp14:editId="42BC707A">
+            <wp:extent cx="5400040" cy="4519930"/>
+            <wp:effectExtent l="0" t="0" r="0" b="0"/>
+            <wp:docPr id="575143414" name="Imagem 4" descr="Gráfico, Gráfico de mapa de árvore&#10;&#10;Descrição gerada automaticamente"/>
+            <wp:cNvGraphicFramePr>
+              <a:graphicFrameLocks xmlns:a="http://schemas.openxmlformats.org/drawingml/2006/main" noChangeAspect="1"/>
+            </wp:cNvGraphicFramePr>
+            <a:graphic xmlns:a="http://schemas.openxmlformats.org/drawingml/2006/main">
+              <a:graphicData uri="http://schemas.openxmlformats.org/drawingml/2006/picture">
+                <pic:pic xmlns:pic="http://schemas.openxmlformats.org/drawingml/2006/picture">
+                  <pic:nvPicPr>
+                    <pic:cNvPr id="575143414" name="Imagem 4" descr="Gráfico, Gráfico de mapa de árvore&#10;&#10;Descrição gerada automaticamente"/>
+                    <pic:cNvPicPr>
+                      <a:picLocks noChangeAspect="1" noChangeArrowheads="1"/>
+                    </pic:cNvPicPr>
+                  </pic:nvPicPr>
+                  <pic:blipFill>
+                    <a:blip r:embed="rId9" cstate="print">
+                      <a:extLst>
+                        <a:ext uri="{28A0092B-C50C-407E-A947-70E740481C1C}">
+                          <a14:useLocalDpi xmlns:a14="http://schemas.microsoft.com/office/drawing/2010/main" val="0"/>
+                        </a:ext>
+                      </a:extLst>
+                    </a:blip>
+                    <a:srcRect/>
+                    <a:stretch>
+                      <a:fillRect/>
+                    </a:stretch>
+                  </pic:blipFill>
+                  <pic:spPr bwMode="auto">
+                    <a:xfrm>
+                      <a:off x="0" y="0"/>
+                      <a:ext cx="5400040" cy="4519930"/>
+                    </a:xfrm>
+                    <a:prstGeom prst="rect">
+                      <a:avLst/>
+                    </a:prstGeom>
+                    <a:noFill/>
+                    <a:ln>
+                      <a:noFill/>
+                    </a:ln>
+                  </pic:spPr>
+                </pic:pic>
+              </a:graphicData>
+            </a:graphic>
+          </wp:inline>
+        </w:drawing>
+      </w:r>
+    </w:p>
+    <w:p>
+      <w:pPr>
+        <w:jc w:val="both"/>
+        <w:rPr>
+          <w:rFonts w:ascii="Arial" w:hAnsi="Arial" w:cs="Arial"/>
+          <w:noProof/>
+        </w:rPr>
+      </w:pPr>
+    </w:p>
+    <w:p/>
+    <w:p/>
+    <w:p>
+      <w:pPr>
+        <w:spacing w:line="360" w:lineRule="auto"/>
+        <w:jc w:val="both"/>
+        <w:rPr>
+          <w:rFonts w:ascii="Arial" w:hAnsi="Arial" w:cs="Arial"/>
+          <w:b/>
+          <w:bCs/>
+          <w:sz w:val="24"/>
+          <w:szCs w:val="24"/>
+          <w:lang w:val="en-US"/>
+        </w:rPr>
+      </w:pPr>
+      <w:r>
+        <w:rPr>
+          <w:rFonts w:ascii="Arial" w:hAnsi="Arial" w:cs="Arial"/>
+          <w:b/>
+          <w:bCs/>
+          <w:sz w:val="24"/>
+          <w:szCs w:val="24"/>
+          <w:lang w:val="en-US"/>
+        </w:rPr>
+        <w:t xml:space="preserve">Figure </w:t>
+      </w:r>
+      <w:r>
+        <w:rPr>
+          <w:rFonts w:ascii="Arial" w:hAnsi="Arial" w:cs="Arial"/>
+          <w:b/>
+          <w:bCs/>
+          <w:sz w:val="24"/>
+          <w:szCs w:val="24"/>
+          <w:lang w:val="en-US"/>
+        </w:rPr>
+        <w:t>B6</w:t>
+      </w:r>
+      <w:r>
+        <w:rPr>
+          <w:rFonts w:ascii="Arial" w:hAnsi="Arial" w:cs="Arial"/>
+          <w:b/>
+          <w:bCs/>
+          <w:sz w:val="24"/>
+          <w:szCs w:val="24"/>
+          <w:lang w:val="en-US"/>
+        </w:rPr>
+        <w:t>. Correlation plot for observed and predicted AAPNM and primary health indicators</w:t>
+      </w:r>
+      <w:r>
+        <w:rPr>
+          <w:rFonts w:ascii="Arial" w:hAnsi="Arial" w:cs="Arial"/>
+          <w:b/>
+          <w:bCs/>
+          <w:sz w:val="24"/>
+          <w:szCs w:val="24"/>
+          <w:lang w:val="en-US"/>
+        </w:rPr>
+        <w:t xml:space="preserve"> for the municipalities classified as ‘High’.</w:t>
+      </w:r>
+    </w:p>
+    <w:p/>
+    <w:p/>
+    <w:p/>
+    <w:p/>
+    <w:p/>
+    <w:p/>
+    <w:p/>
+    <w:p>
+      <w:pPr>
+        <w:spacing w:line="360" w:lineRule="auto"/>
+        <w:jc w:val="both"/>
+        <w:rPr>
+          <w:rFonts w:ascii="Arial" w:hAnsi="Arial" w:cs="Arial"/>
+          <w:b/>
+          <w:bCs/>
+          <w:sz w:val="24"/>
+          <w:szCs w:val="24"/>
+          <w:lang w:val="en-US"/>
+        </w:rPr>
+      </w:pPr>
+      <w:r>
+        <w:rPr>
+          <w:rFonts w:ascii="Arial" w:hAnsi="Arial" w:cs="Arial"/>
+          <w:noProof/>
+        </w:rPr>
+        <w:lastRenderedPageBreak/>
+        <w:drawing>
+          <wp:anchor distT="0" distB="0" distL="114300" distR="114300" simplePos="0" relativeHeight="251669504" behindDoc="0" locked="0" layoutInCell="1" allowOverlap="1" wp14:anchorId="5F4CD7A7" wp14:editId="5AC5F0E7">
+            <wp:simplePos x="0" y="0"/>
+            <wp:positionH relativeFrom="margin">
+              <wp:align>right</wp:align>
+            </wp:positionH>
+            <wp:positionV relativeFrom="paragraph">
+              <wp:posOffset>651933</wp:posOffset>
+            </wp:positionV>
+            <wp:extent cx="5400040" cy="4519930"/>
+            <wp:effectExtent l="0" t="0" r="0" b="0"/>
+            <wp:wrapTopAndBottom/>
+            <wp:docPr id="1044605201" name="Imagem 3" descr="Interface gráfica do usuário, Aplicativo&#10;&#10;Descrição gerada automaticamente"/>
+            <wp:cNvGraphicFramePr>
+              <a:graphicFrameLocks xmlns:a="http://schemas.openxmlformats.org/drawingml/2006/main" noChangeAspect="1"/>
+            </wp:cNvGraphicFramePr>
+            <a:graphic xmlns:a="http://schemas.openxmlformats.org/drawingml/2006/main">
+              <a:graphicData uri="http://schemas.openxmlformats.org/drawingml/2006/picture">
+                <pic:pic xmlns:pic="http://schemas.openxmlformats.org/drawingml/2006/picture">
+                  <pic:nvPicPr>
+                    <pic:cNvPr id="1044605201" name="Imagem 3" descr="Interface gráfica do usuário, Aplicativo&#10;&#10;Descrição gerada automaticamente"/>
+                    <pic:cNvPicPr>
+                      <a:picLocks noChangeAspect="1" noChangeArrowheads="1"/>
+                    </pic:cNvPicPr>
+                  </pic:nvPicPr>
+                  <pic:blipFill>
+                    <a:blip r:embed="rId10" cstate="print">
+                      <a:extLst>
+                        <a:ext uri="{28A0092B-C50C-407E-A947-70E740481C1C}">
+                          <a14:useLocalDpi xmlns:a14="http://schemas.microsoft.com/office/drawing/2010/main" val="0"/>
+                        </a:ext>
+                      </a:extLst>
+                    </a:blip>
+                    <a:srcRect/>
+                    <a:stretch>
+                      <a:fillRect/>
+                    </a:stretch>
+                  </pic:blipFill>
+                  <pic:spPr bwMode="auto">
+                    <a:xfrm>
+                      <a:off x="0" y="0"/>
+                      <a:ext cx="5400040" cy="4519930"/>
+                    </a:xfrm>
+                    <a:prstGeom prst="rect">
+                      <a:avLst/>
+                    </a:prstGeom>
+                    <a:noFill/>
+                    <a:ln>
+                      <a:noFill/>
+                    </a:ln>
+                  </pic:spPr>
+                </pic:pic>
+              </a:graphicData>
+            </a:graphic>
+          </wp:anchor>
+        </w:drawing>
+      </w:r>
+      <w:r>
+        <w:rPr>
+          <w:rFonts w:ascii="Arial" w:hAnsi="Arial" w:cs="Arial"/>
+          <w:b/>
+          <w:bCs/>
+          <w:sz w:val="24"/>
+          <w:szCs w:val="24"/>
+          <w:lang w:val="en-US"/>
+        </w:rPr>
+        <w:t xml:space="preserve">Figure </w:t>
+      </w:r>
+      <w:r>
+        <w:rPr>
+          <w:rFonts w:ascii="Arial" w:hAnsi="Arial" w:cs="Arial"/>
+          <w:b/>
+          <w:bCs/>
+          <w:sz w:val="24"/>
+          <w:szCs w:val="24"/>
+          <w:lang w:val="en-US"/>
+        </w:rPr>
+        <w:t>B</w:t>
+      </w:r>
+      <w:r>
+        <w:rPr>
+          <w:rFonts w:ascii="Arial" w:hAnsi="Arial" w:cs="Arial"/>
+          <w:b/>
+          <w:bCs/>
+          <w:sz w:val="24"/>
+          <w:szCs w:val="24"/>
+          <w:lang w:val="en-US"/>
+        </w:rPr>
+        <w:t>7</w:t>
+      </w:r>
+      <w:r>
+        <w:rPr>
+          <w:rFonts w:ascii="Arial" w:hAnsi="Arial" w:cs="Arial"/>
+          <w:b/>
+          <w:bCs/>
+          <w:sz w:val="24"/>
+          <w:szCs w:val="24"/>
+          <w:lang w:val="en-US"/>
+        </w:rPr>
+        <w:t>. Correlation plot for observed and predicted AAPNM and primary health indicators</w:t>
+      </w:r>
+      <w:r>
+        <w:rPr>
+          <w:rFonts w:ascii="Arial" w:hAnsi="Arial" w:cs="Arial"/>
+          <w:b/>
+          <w:bCs/>
+          <w:sz w:val="24"/>
+          <w:szCs w:val="24"/>
+          <w:lang w:val="en-US"/>
+        </w:rPr>
+        <w:t xml:space="preserve"> for the municipalities classified as ‘</w:t>
+      </w:r>
+      <w:r>
+        <w:rPr>
+          <w:rFonts w:ascii="Arial" w:hAnsi="Arial" w:cs="Arial"/>
+          <w:b/>
+          <w:bCs/>
+          <w:sz w:val="24"/>
+          <w:szCs w:val="24"/>
+          <w:lang w:val="en-US"/>
+        </w:rPr>
+        <w:t>Low</w:t>
+      </w:r>
+      <w:r>
+        <w:rPr>
+          <w:rFonts w:ascii="Arial" w:hAnsi="Arial" w:cs="Arial"/>
+          <w:b/>
+          <w:bCs/>
+          <w:sz w:val="24"/>
+          <w:szCs w:val="24"/>
+          <w:lang w:val="en-US"/>
+        </w:rPr>
+        <w:t>.</w:t>
+      </w:r>
+    </w:p>
+    <w:p/>
     <w:sectPr>
       <w:pgSz w:w="11906" w:h="16838"/>
       <w:pgMar w:top="1417" w:right="1701" w:bottom="1417" w:left="1701" w:header="708" w:footer="708" w:gutter="0"/>
@@ -708,7 +1605,7 @@
   <w:style w:type="paragraph" w:default="1" w:styleId="Normal">
     <w:name w:val="Normal"/>
     <w:qFormat/>
-    <w:rsid w:val="007F3F88"/>
+    <w:rsid w:val="00F507A1"/>
     <w:rPr>
       <w:kern w:val="0"/>
       <w14:ligatures w14:val="none"/>

</xml_diff>

<commit_message>
Adicionando novas tabelas ao suplemento
</commit_message>
<xml_diff>
--- a/Artigo 4/Supplementary Appendix B/figures_supplement.docx
+++ b/Artigo 4/Supplementary Appendix B/figures_supplement.docx
@@ -18,82 +18,6 @@
           <w:rFonts w:ascii="Arial" w:hAnsi="Arial" w:cs="Arial"/>
           <w:b/>
           <w:bCs/>
-          <w:noProof/>
-          <w:sz w:val="20"/>
-          <w:szCs w:val="20"/>
-          <w:lang w:val="en-US"/>
-        </w:rPr>
-        <w:drawing>
-          <wp:anchor distT="0" distB="0" distL="114300" distR="114300" simplePos="0" relativeHeight="251664384" behindDoc="0" locked="0" layoutInCell="1" allowOverlap="1" wp14:anchorId="3C755C23" wp14:editId="7D5C8287">
-            <wp:simplePos x="0" y="0"/>
-            <wp:positionH relativeFrom="margin">
-              <wp:align>center</wp:align>
-            </wp:positionH>
-            <wp:positionV relativeFrom="paragraph">
-              <wp:posOffset>634653</wp:posOffset>
-            </wp:positionV>
-            <wp:extent cx="4518660" cy="2945130"/>
-            <wp:effectExtent l="0" t="0" r="0" b="7620"/>
-            <wp:wrapTopAndBottom/>
-            <wp:docPr id="613563088" name="Imagem 8" descr="Gráfico, Gráfico de barras, Gráfico de caixa estreita&#10;&#10;Descrição gerada automaticamente"/>
-            <wp:cNvGraphicFramePr>
-              <a:graphicFrameLocks xmlns:a="http://schemas.openxmlformats.org/drawingml/2006/main" noChangeAspect="1"/>
-            </wp:cNvGraphicFramePr>
-            <a:graphic xmlns:a="http://schemas.openxmlformats.org/drawingml/2006/main">
-              <a:graphicData uri="http://schemas.openxmlformats.org/drawingml/2006/picture">
-                <pic:pic xmlns:pic="http://schemas.openxmlformats.org/drawingml/2006/picture">
-                  <pic:nvPicPr>
-                    <pic:cNvPr id="613563088" name="Imagem 8" descr="Gráfico, Gráfico de barras, Gráfico de caixa estreita&#10;&#10;Descrição gerada automaticamente"/>
-                    <pic:cNvPicPr>
-                      <a:picLocks noChangeAspect="1" noChangeArrowheads="1"/>
-                    </pic:cNvPicPr>
-                  </pic:nvPicPr>
-                  <pic:blipFill rotWithShape="1">
-                    <a:blip r:embed="rId4">
-                      <a:extLst>
-                        <a:ext uri="{28A0092B-C50C-407E-A947-70E740481C1C}">
-                          <a14:useLocalDpi xmlns:a14="http://schemas.microsoft.com/office/drawing/2010/main" val="0"/>
-                        </a:ext>
-                      </a:extLst>
-                    </a:blip>
-                    <a:srcRect b="6146"/>
-                    <a:stretch/>
-                  </pic:blipFill>
-                  <pic:spPr bwMode="auto">
-                    <a:xfrm>
-                      <a:off x="0" y="0"/>
-                      <a:ext cx="4518660" cy="2945130"/>
-                    </a:xfrm>
-                    <a:prstGeom prst="rect">
-                      <a:avLst/>
-                    </a:prstGeom>
-                    <a:noFill/>
-                    <a:ln>
-                      <a:noFill/>
-                    </a:ln>
-                    <a:extLst>
-                      <a:ext uri="{53640926-AAD7-44D8-BBD7-CCE9431645EC}">
-                        <a14:shadowObscured xmlns:a14="http://schemas.microsoft.com/office/drawing/2010/main"/>
-                      </a:ext>
-                    </a:extLst>
-                  </pic:spPr>
-                </pic:pic>
-              </a:graphicData>
-            </a:graphic>
-            <wp14:sizeRelH relativeFrom="margin">
-              <wp14:pctWidth>0</wp14:pctWidth>
-            </wp14:sizeRelH>
-            <wp14:sizeRelV relativeFrom="margin">
-              <wp14:pctHeight>0</wp14:pctHeight>
-            </wp14:sizeRelV>
-          </wp:anchor>
-        </w:drawing>
-      </w:r>
-      <w:r>
-        <w:rPr>
-          <w:rFonts w:ascii="Arial" w:hAnsi="Arial" w:cs="Arial"/>
-          <w:b/>
-          <w:bCs/>
           <w:lang w:val="en-US"/>
         </w:rPr>
         <w:t xml:space="preserve">Figure </w:t>
@@ -114,60 +38,16 @@
           <w:bCs/>
           <w:lang w:val="en-US"/>
         </w:rPr>
-        <w:t>1. Boxplot of age adjusted premature NCD mortality (AAPNM) in the municipalities of the state of São Paulo between the years 2010 and 2019.</w:t>
-      </w:r>
-    </w:p>
-    <w:p>
-      <w:pPr>
-        <w:spacing w:line="360" w:lineRule="auto"/>
-        <w:rPr>
-          <w:rFonts w:ascii="Arial" w:hAnsi="Arial" w:cs="Arial"/>
-          <w:b/>
-          <w:bCs/>
-          <w:sz w:val="24"/>
-          <w:szCs w:val="24"/>
-          <w:lang w:val="en-US"/>
-        </w:rPr>
-      </w:pPr>
-    </w:p>
-    <w:p/>
-    <w:p>
-      <w:pPr>
-        <w:spacing w:line="240" w:lineRule="auto"/>
-        <w:jc w:val="both"/>
-        <w:rPr>
-          <w:rFonts w:ascii="Arial" w:hAnsi="Arial" w:cs="Arial"/>
-          <w:b/>
-          <w:bCs/>
-          <w:lang w:val="en-US"/>
-        </w:rPr>
-      </w:pPr>
-      <w:r>
-        <w:rPr>
-          <w:rFonts w:ascii="Arial" w:hAnsi="Arial" w:cs="Arial"/>
-          <w:b/>
-          <w:bCs/>
-          <w:lang w:val="en-US"/>
-        </w:rPr>
-        <w:t xml:space="preserve">Figure </w:t>
-      </w:r>
-      <w:r>
-        <w:rPr>
-          <w:rFonts w:ascii="Arial" w:hAnsi="Arial" w:cs="Arial"/>
-          <w:b/>
-          <w:bCs/>
-          <w:lang w:val="en-US"/>
-        </w:rPr>
-        <w:t>B</w:t>
-      </w:r>
-      <w:r>
-        <w:rPr>
-          <w:rFonts w:ascii="Arial" w:hAnsi="Arial" w:cs="Arial"/>
-          <w:b/>
-          <w:bCs/>
-          <w:lang w:val="en-US"/>
-        </w:rPr>
-        <w:t xml:space="preserve">2. Nested cross-validated results for predicted (expected) and observed age adjusted premature NCD mortality (AAPNM) in the municipalities of the state of São Paulo between the years 2010 and 2019. General model without Boruta feature selection. </w:t>
+        <w:t>1</w:t>
+      </w:r>
+      <w:r>
+        <w:rPr>
+          <w:rFonts w:ascii="Arial" w:hAnsi="Arial" w:cs="Arial"/>
+          <w:b/>
+          <w:bCs/>
+          <w:lang w:val="en-US"/>
+        </w:rPr>
+        <w:t xml:space="preserve">. Nested cross-validated results for predicted (expected) and observed age adjusted premature NCD mortality (AAPNM) in the municipalities of the state of São Paulo between the years 2010 and 2019. General model without Boruta feature selection. </w:t>
       </w:r>
     </w:p>
     <w:p>
@@ -175,12 +55,6 @@
         <w:spacing w:line="360" w:lineRule="auto"/>
         <w:ind w:firstLine="708"/>
         <w:jc w:val="both"/>
-        <w:rPr>
-          <w:rFonts w:ascii="Arial" w:hAnsi="Arial" w:cs="Arial"/>
-          <w:sz w:val="24"/>
-          <w:szCs w:val="24"/>
-          <w:lang w:val="en-US"/>
-        </w:rPr>
       </w:pPr>
       <w:r>
         <w:rPr>
@@ -216,7 +90,7 @@
                     </pic:cNvPicPr>
                   </pic:nvPicPr>
                   <pic:blipFill>
-                    <a:blip r:embed="rId5">
+                    <a:blip r:embed="rId4">
                       <a:extLst>
                         <a:ext uri="{28A0092B-C50C-407E-A947-70E740481C1C}">
                           <a14:useLocalDpi xmlns:a14="http://schemas.microsoft.com/office/drawing/2010/main" val="0"/>
@@ -254,7 +128,6 @@
         </w:drawing>
       </w:r>
     </w:p>
-    <w:p/>
     <w:p>
       <w:pPr>
         <w:spacing w:line="240" w:lineRule="auto"/>
@@ -274,9 +147,8 @@
           <w:noProof/>
           <w:lang w:val="en-US"/>
         </w:rPr>
-        <w:lastRenderedPageBreak/>
         <w:drawing>
-          <wp:anchor distT="0" distB="0" distL="114300" distR="114300" simplePos="0" relativeHeight="251668480" behindDoc="0" locked="0" layoutInCell="1" allowOverlap="1" wp14:anchorId="185A1EDF" wp14:editId="6D1B1F5A">
+          <wp:anchor distT="0" distB="0" distL="114300" distR="114300" simplePos="0" relativeHeight="251668480" behindDoc="0" locked="0" layoutInCell="1" allowOverlap="1" wp14:anchorId="185A1EDF" wp14:editId="3A633293">
             <wp:simplePos x="0" y="0"/>
             <wp:positionH relativeFrom="margin">
               <wp:align>center</wp:align>
@@ -301,7 +173,7 @@
                     </pic:cNvPicPr>
                   </pic:nvPicPr>
                   <pic:blipFill>
-                    <a:blip r:embed="rId6" cstate="print">
+                    <a:blip r:embed="rId5" cstate="print">
                       <a:extLst>
                         <a:ext uri="{28A0092B-C50C-407E-A947-70E740481C1C}">
                           <a14:useLocalDpi xmlns:a14="http://schemas.microsoft.com/office/drawing/2010/main" val="0"/>
@@ -363,10 +235,18 @@
           <w:bCs/>
           <w:lang w:val="en-US"/>
         </w:rPr>
-        <w:t>3. Nested cross-validated results for predicted (expected) and observed age adjusted premature NCD mortality (AAPNM) in the municipalities of the state of São Paulo between the years 2010 and 2019. General model with Boruta feature selection.</w:t>
-      </w:r>
-    </w:p>
-    <w:p/>
+        <w:t>2</w:t>
+      </w:r>
+      <w:r>
+        <w:rPr>
+          <w:rFonts w:ascii="Arial" w:hAnsi="Arial" w:cs="Arial"/>
+          <w:b/>
+          <w:bCs/>
+          <w:lang w:val="en-US"/>
+        </w:rPr>
+        <w:t>. Nested cross-validated results for predicted (expected) and observed age adjusted premature NCD mortality (AAPNM) in the municipalities of the state of São Paulo between the years 2010 and 2019. General model with Boruta feature selection.</w:t>
+      </w:r>
+    </w:p>
     <w:p>
       <w:pPr>
         <w:spacing w:line="240" w:lineRule="auto"/>
@@ -380,20 +260,369 @@
       </w:pPr>
       <w:r>
         <w:rPr>
+          <w:rFonts w:ascii="Arial" w:hAnsi="Arial" w:cs="Arial"/>
+          <w:b/>
+          <w:bCs/>
+          <w:lang w:val="en-US"/>
+        </w:rPr>
+        <w:lastRenderedPageBreak/>
+        <w:t xml:space="preserve">Figure </w:t>
+      </w:r>
+      <w:r>
+        <w:rPr>
+          <w:rFonts w:ascii="Arial" w:hAnsi="Arial" w:cs="Arial"/>
+          <w:b/>
+          <w:bCs/>
+          <w:lang w:val="en-US"/>
+        </w:rPr>
+        <w:t>B</w:t>
+      </w:r>
+      <w:r>
+        <w:rPr>
+          <w:rFonts w:ascii="Arial" w:hAnsi="Arial" w:cs="Arial"/>
+          <w:b/>
+          <w:bCs/>
+          <w:lang w:val="en-US"/>
+        </w:rPr>
+        <w:t>3</w:t>
+      </w:r>
+      <w:r>
+        <w:rPr>
+          <w:rFonts w:ascii="Arial" w:hAnsi="Arial" w:cs="Arial"/>
+          <w:b/>
+          <w:bCs/>
+          <w:lang w:val="en-US"/>
+        </w:rPr>
+        <w:t>. Nested cross-validated results for predicted (expected) and observed age adjusted premature NCD mortality (AAPNM) in the municipalities of the state of São Paulo between the years 2010 and 2019. Population-filtered for 20,000 inhabitants and over without (a) and with Boruta feature selection (b).</w:t>
+      </w:r>
+    </w:p>
+    <w:p>
+      <w:r>
+        <w:rPr>
+          <w:rFonts w:ascii="Arial" w:hAnsi="Arial" w:cs="Arial"/>
           <w:noProof/>
-        </w:rPr>
-        <w:lastRenderedPageBreak/>
+          <w:lang w:eastAsia="pt-BR"/>
+        </w:rPr>
+        <mc:AlternateContent>
+          <mc:Choice Requires="wpg">
+            <w:drawing>
+              <wp:anchor distT="0" distB="0" distL="114300" distR="114300" simplePos="0" relativeHeight="251671552" behindDoc="0" locked="0" layoutInCell="1" allowOverlap="1" wp14:anchorId="112C9D6F" wp14:editId="2EC3869D">
+                <wp:simplePos x="0" y="0"/>
+                <wp:positionH relativeFrom="margin">
+                  <wp:align>center</wp:align>
+                </wp:positionH>
+                <wp:positionV relativeFrom="paragraph">
+                  <wp:posOffset>179070</wp:posOffset>
+                </wp:positionV>
+                <wp:extent cx="5437142" cy="2654391"/>
+                <wp:effectExtent l="0" t="0" r="0" b="0"/>
+                <wp:wrapTopAndBottom/>
+                <wp:docPr id="982508267" name="Agrupar 2"/>
+                <wp:cNvGraphicFramePr/>
+                <a:graphic xmlns:a="http://schemas.openxmlformats.org/drawingml/2006/main">
+                  <a:graphicData uri="http://schemas.microsoft.com/office/word/2010/wordprocessingGroup">
+                    <wpg:wgp>
+                      <wpg:cNvGrpSpPr/>
+                      <wpg:grpSpPr>
+                        <a:xfrm>
+                          <a:off x="0" y="0"/>
+                          <a:ext cx="5437142" cy="2654391"/>
+                          <a:chOff x="0" y="0"/>
+                          <a:chExt cx="5437142" cy="2654391"/>
+                        </a:xfrm>
+                      </wpg:grpSpPr>
+                      <wpg:grpSp>
+                        <wpg:cNvPr id="1035028358" name="Agrupar 1"/>
+                        <wpg:cNvGrpSpPr/>
+                        <wpg:grpSpPr>
+                          <a:xfrm>
+                            <a:off x="0" y="0"/>
+                            <a:ext cx="5437142" cy="2654391"/>
+                            <a:chOff x="0" y="0"/>
+                            <a:chExt cx="5437142" cy="2654391"/>
+                          </a:xfrm>
+                        </wpg:grpSpPr>
+                        <pic:pic xmlns:pic="http://schemas.openxmlformats.org/drawingml/2006/picture">
+                          <pic:nvPicPr>
+                            <pic:cNvPr id="145515534" name="Imagem 3" descr="Gráfico, Gráfico de dispersão&#10;&#10;Descrição gerada automaticamente"/>
+                            <pic:cNvPicPr>
+                              <a:picLocks noChangeAspect="1"/>
+                            </pic:cNvPicPr>
+                          </pic:nvPicPr>
+                          <pic:blipFill>
+                            <a:blip r:embed="rId6" cstate="print">
+                              <a:extLst>
+                                <a:ext uri="{28A0092B-C50C-407E-A947-70E740481C1C}">
+                                  <a14:useLocalDpi xmlns:a14="http://schemas.microsoft.com/office/drawing/2010/main" val="0"/>
+                                </a:ext>
+                              </a:extLst>
+                            </a:blip>
+                            <a:srcRect/>
+                            <a:stretch>
+                              <a:fillRect/>
+                            </a:stretch>
+                          </pic:blipFill>
+                          <pic:spPr bwMode="auto">
+                            <a:xfrm>
+                              <a:off x="0" y="0"/>
+                              <a:ext cx="2709545" cy="2653665"/>
+                            </a:xfrm>
+                            <a:prstGeom prst="rect">
+                              <a:avLst/>
+                            </a:prstGeom>
+                            <a:noFill/>
+                            <a:ln>
+                              <a:noFill/>
+                            </a:ln>
+                          </pic:spPr>
+                        </pic:pic>
+                        <pic:pic xmlns:pic="http://schemas.openxmlformats.org/drawingml/2006/picture">
+                          <pic:nvPicPr>
+                            <pic:cNvPr id="1254922632" name="Imagem 4" descr="Gráfico, Gráfico de dispersão&#10;&#10;Descrição gerada automaticamente"/>
+                            <pic:cNvPicPr>
+                              <a:picLocks noChangeAspect="1"/>
+                            </pic:cNvPicPr>
+                          </pic:nvPicPr>
+                          <pic:blipFill>
+                            <a:blip r:embed="rId7" cstate="print">
+                              <a:extLst>
+                                <a:ext uri="{28A0092B-C50C-407E-A947-70E740481C1C}">
+                                  <a14:useLocalDpi xmlns:a14="http://schemas.microsoft.com/office/drawing/2010/main" val="0"/>
+                                </a:ext>
+                              </a:extLst>
+                            </a:blip>
+                            <a:srcRect/>
+                            <a:stretch>
+                              <a:fillRect/>
+                            </a:stretch>
+                          </pic:blipFill>
+                          <pic:spPr bwMode="auto">
+                            <a:xfrm>
+                              <a:off x="2737757" y="10886"/>
+                              <a:ext cx="2699385" cy="2643505"/>
+                            </a:xfrm>
+                            <a:prstGeom prst="rect">
+                              <a:avLst/>
+                            </a:prstGeom>
+                            <a:noFill/>
+                            <a:ln>
+                              <a:noFill/>
+                            </a:ln>
+                          </pic:spPr>
+                        </pic:pic>
+                      </wpg:grpSp>
+                      <wps:wsp>
+                        <wps:cNvPr id="217" name="Caixa de Texto 2"/>
+                        <wps:cNvSpPr txBox="1">
+                          <a:spLocks noChangeArrowheads="1"/>
+                        </wps:cNvSpPr>
+                        <wps:spPr bwMode="auto">
+                          <a:xfrm>
+                            <a:off x="620485" y="27214"/>
+                            <a:ext cx="413385" cy="326390"/>
+                          </a:xfrm>
+                          <a:prstGeom prst="rect">
+                            <a:avLst/>
+                          </a:prstGeom>
+                          <a:noFill/>
+                          <a:ln w="9525">
+                            <a:noFill/>
+                            <a:miter lim="800000"/>
+                            <a:headEnd/>
+                            <a:tailEnd/>
+                          </a:ln>
+                        </wps:spPr>
+                        <wps:txbx>
+                          <w:txbxContent>
+                            <w:p>
+                              <w:pPr>
+                                <w:rPr>
+                                  <w:b/>
+                                  <w:bCs/>
+                                </w:rPr>
+                              </w:pPr>
+                              <w:r>
+                                <w:rPr>
+                                  <w:b/>
+                                  <w:bCs/>
+                                </w:rPr>
+                                <w:t>a</w:t>
+                              </w:r>
+                            </w:p>
+                          </w:txbxContent>
+                        </wps:txbx>
+                        <wps:bodyPr rot="0" vert="horz" wrap="square" lIns="91440" tIns="45720" rIns="91440" bIns="45720" anchor="t" anchorCtr="0">
+                          <a:noAutofit/>
+                        </wps:bodyPr>
+                      </wps:wsp>
+                      <wps:wsp>
+                        <wps:cNvPr id="1672743334" name="Caixa de Texto 2"/>
+                        <wps:cNvSpPr txBox="1">
+                          <a:spLocks noChangeArrowheads="1"/>
+                        </wps:cNvSpPr>
+                        <wps:spPr bwMode="auto">
+                          <a:xfrm>
+                            <a:off x="3363685" y="38100"/>
+                            <a:ext cx="413385" cy="326390"/>
+                          </a:xfrm>
+                          <a:prstGeom prst="rect">
+                            <a:avLst/>
+                          </a:prstGeom>
+                          <a:noFill/>
+                          <a:ln w="9525">
+                            <a:noFill/>
+                            <a:miter lim="800000"/>
+                            <a:headEnd/>
+                            <a:tailEnd/>
+                          </a:ln>
+                        </wps:spPr>
+                        <wps:txbx>
+                          <w:txbxContent>
+                            <w:p>
+                              <w:pPr>
+                                <w:rPr>
+                                  <w:b/>
+                                  <w:bCs/>
+                                </w:rPr>
+                              </w:pPr>
+                              <w:r>
+                                <w:rPr>
+                                  <w:b/>
+                                  <w:bCs/>
+                                </w:rPr>
+                                <w:t>b</w:t>
+                              </w:r>
+                            </w:p>
+                          </w:txbxContent>
+                        </wps:txbx>
+                        <wps:bodyPr rot="0" vert="horz" wrap="square" lIns="91440" tIns="45720" rIns="91440" bIns="45720" anchor="t" anchorCtr="0">
+                          <a:noAutofit/>
+                        </wps:bodyPr>
+                      </wps:wsp>
+                    </wpg:wgp>
+                  </a:graphicData>
+                </a:graphic>
+                <wp14:sizeRelV relativeFrom="margin">
+                  <wp14:pctHeight>0</wp14:pctHeight>
+                </wp14:sizeRelV>
+              </wp:anchor>
+            </w:drawing>
+          </mc:Choice>
+          <mc:Fallback>
+            <w:pict>
+              <v:group w14:anchorId="112C9D6F" id="Agrupar 2" o:spid="_x0000_s1026" style="position:absolute;margin-left:0;margin-top:14.1pt;width:428.1pt;height:209pt;z-index:251671552;mso-position-horizontal:center;mso-position-horizontal-relative:margin;mso-height-relative:margin" coordsize="54371,26543" o:gfxdata="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">
+                <v:group id="Agrupar 1" o:spid="_x0000_s1027" style="position:absolute;width:54371;height:26543" coordsize="54371,26543" o:gfxdata="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">
+                  <v:shapetype id="_x0000_t75" coordsize="21600,21600" o:spt="75" o:preferrelative="t" path="m@4@5l@4@11@9@11@9@5xe" filled="f" stroked="f">
+                    <v:stroke joinstyle="miter"/>
+                    <v:formulas>
+                      <v:f eqn="if lineDrawn pixelLineWidth 0"/>
+                      <v:f eqn="sum @0 1 0"/>
+                      <v:f eqn="sum 0 0 @1"/>
+                      <v:f eqn="prod @2 1 2"/>
+                      <v:f eqn="prod @3 21600 pixelWidth"/>
+                      <v:f eqn="prod @3 21600 pixelHeight"/>
+                      <v:f eqn="sum @0 0 1"/>
+                      <v:f eqn="prod @6 1 2"/>
+                      <v:f eqn="prod @7 21600 pixelWidth"/>
+                      <v:f eqn="sum @8 21600 0"/>
+                      <v:f eqn="prod @7 21600 pixelHeight"/>
+                      <v:f eqn="sum @10 21600 0"/>
+                    </v:formulas>
+                    <v:path o:extrusionok="f" gradientshapeok="t" o:connecttype="rect"/>
+                    <o:lock v:ext="edit" aspectratio="t"/>
+                  </v:shapetype>
+                  <v:shape id="Imagem 3" o:spid="_x0000_s1028" type="#_x0000_t75" alt="Gráfico, Gráfico de dispersão&#10;&#10;Descrição gerada automaticamente" style="position:absolute;width:27095;height:26536;visibility:visible;mso-wrap-style:square" o:gfxdata="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">
+                    <v:imagedata r:id="rId8" o:title="Gráfico, Gráfico de dispersão&#10;&#10;Descrição gerada automaticamente"/>
+                  </v:shape>
+                  <v:shape id="Imagem 4" o:spid="_x0000_s1029" type="#_x0000_t75" alt="Gráfico, Gráfico de dispersão&#10;&#10;Descrição gerada automaticamente" style="position:absolute;left:27377;top:108;width:26994;height:26435;visibility:visible;mso-wrap-style:square" o:gfxdata="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">
+                    <v:imagedata r:id="rId9" o:title="Gráfico, Gráfico de dispersão&#10;&#10;Descrição gerada automaticamente"/>
+                  </v:shape>
+                </v:group>
+                <v:shapetype id="_x0000_t202" coordsize="21600,21600" o:spt="202" path="m,l,21600r21600,l21600,xe">
+                  <v:stroke joinstyle="miter"/>
+                  <v:path gradientshapeok="t" o:connecttype="rect"/>
+                </v:shapetype>
+                <v:shape id="Caixa de Texto 2" o:spid="_x0000_s1030" type="#_x0000_t202" style="position:absolute;left:6204;top:272;width:4134;height:3264;visibility:visible;mso-wrap-style:square;v-text-anchor:top" o:gfxdata="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" filled="f" stroked="f">
+                  <v:textbox>
+                    <w:txbxContent>
+                      <w:p>
+                        <w:pPr>
+                          <w:rPr>
+                            <w:b/>
+                            <w:bCs/>
+                          </w:rPr>
+                        </w:pPr>
+                        <w:r>
+                          <w:rPr>
+                            <w:b/>
+                            <w:bCs/>
+                          </w:rPr>
+                          <w:t>a</w:t>
+                        </w:r>
+                      </w:p>
+                    </w:txbxContent>
+                  </v:textbox>
+                </v:shape>
+                <v:shape id="Caixa de Texto 2" o:spid="_x0000_s1031" type="#_x0000_t202" style="position:absolute;left:33636;top:381;width:4134;height:3263;visibility:visible;mso-wrap-style:square;v-text-anchor:top" o:gfxdata="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" filled="f" stroked="f">
+                  <v:textbox>
+                    <w:txbxContent>
+                      <w:p>
+                        <w:pPr>
+                          <w:rPr>
+                            <w:b/>
+                            <w:bCs/>
+                          </w:rPr>
+                        </w:pPr>
+                        <w:r>
+                          <w:rPr>
+                            <w:b/>
+                            <w:bCs/>
+                          </w:rPr>
+                          <w:t>b</w:t>
+                        </w:r>
+                      </w:p>
+                    </w:txbxContent>
+                  </v:textbox>
+                </v:shape>
+                <w10:wrap type="topAndBottom" anchorx="margin"/>
+              </v:group>
+            </w:pict>
+          </mc:Fallback>
+        </mc:AlternateContent>
+      </w:r>
+    </w:p>
+    <w:p>
+      <w:pPr>
+        <w:spacing w:line="240" w:lineRule="auto"/>
+        <w:jc w:val="both"/>
+        <w:rPr>
+          <w:rFonts w:ascii="Arial" w:hAnsi="Arial" w:cs="Arial"/>
+          <w:b/>
+          <w:bCs/>
+          <w:lang w:val="en-US"/>
+        </w:rPr>
+      </w:pPr>
+    </w:p>
+    <w:p>
+      <w:pPr>
+        <w:spacing w:line="240" w:lineRule="auto"/>
+        <w:jc w:val="both"/>
+      </w:pPr>
+      <w:r>
+        <w:rPr>
+          <w:noProof/>
+        </w:rPr>
         <w:drawing>
-          <wp:anchor distT="0" distB="0" distL="114300" distR="114300" simplePos="0" relativeHeight="251662336" behindDoc="0" locked="0" layoutInCell="1" allowOverlap="1" wp14:anchorId="04E2D164" wp14:editId="2728385C">
+          <wp:anchor distT="0" distB="0" distL="114300" distR="114300" simplePos="0" relativeHeight="251673600" behindDoc="0" locked="0" layoutInCell="1" allowOverlap="1" wp14:anchorId="12C1607F" wp14:editId="0BB075A9">
             <wp:simplePos x="0" y="0"/>
-            <wp:positionH relativeFrom="column">
-              <wp:posOffset>-64770</wp:posOffset>
+            <wp:positionH relativeFrom="margin">
+              <wp:posOffset>548640</wp:posOffset>
             </wp:positionH>
             <wp:positionV relativeFrom="paragraph">
-              <wp:posOffset>459740</wp:posOffset>
+              <wp:posOffset>451485</wp:posOffset>
             </wp:positionV>
-            <wp:extent cx="5400040" cy="5106670"/>
-            <wp:effectExtent l="0" t="0" r="0" b="0"/>
+            <wp:extent cx="4582795" cy="4333875"/>
+            <wp:effectExtent l="0" t="0" r="8255" b="9525"/>
             <wp:wrapTopAndBottom/>
             <wp:docPr id="2005839852" name="Imagem 1" descr="Tabela&#10;&#10;Descrição gerada automaticamente com confiança média"/>
             <wp:cNvGraphicFramePr>
@@ -409,7 +638,7 @@
                     </pic:cNvPicPr>
                   </pic:nvPicPr>
                   <pic:blipFill>
-                    <a:blip r:embed="rId7">
+                    <a:blip r:embed="rId10">
                       <a:extLst>
                         <a:ext uri="{28A0092B-C50C-407E-A947-70E740481C1C}">
                           <a14:useLocalDpi xmlns:a14="http://schemas.microsoft.com/office/drawing/2010/main" val="0"/>
@@ -424,7 +653,7 @@
                   <pic:spPr bwMode="auto">
                     <a:xfrm>
                       <a:off x="0" y="0"/>
-                      <a:ext cx="5400040" cy="5106670"/>
+                      <a:ext cx="4582795" cy="4333875"/>
                     </a:xfrm>
                     <a:prstGeom prst="rect">
                       <a:avLst/>
@@ -437,6 +666,12 @@
                 </pic:pic>
               </a:graphicData>
             </a:graphic>
+            <wp14:sizeRelH relativeFrom="margin">
+              <wp14:pctWidth>0</wp14:pctWidth>
+            </wp14:sizeRelH>
+            <wp14:sizeRelV relativeFrom="margin">
+              <wp14:pctHeight>0</wp14:pctHeight>
+            </wp14:sizeRelV>
           </wp:anchor>
         </w:drawing>
       </w:r>
@@ -494,20 +729,6 @@
         </w:rPr>
         <w:t xml:space="preserve"> with Boruta feature selection.</w:t>
       </w:r>
-    </w:p>
-    <w:p>
-      <w:pPr>
-        <w:spacing w:line="240" w:lineRule="auto"/>
-        <w:jc w:val="both"/>
-        <w:rPr>
-          <w:rFonts w:ascii="Arial" w:hAnsi="Arial" w:cs="Arial"/>
-          <w:b/>
-          <w:bCs/>
-          <w:lang w:val="en-US"/>
-        </w:rPr>
-      </w:pPr>
-    </w:p>
-    <w:p>
       <w:r>
         <w:br w:type="page"/>
       </w:r>
@@ -554,7 +775,7 @@
                     </pic:cNvPicPr>
                   </pic:nvPicPr>
                   <pic:blipFill>
-                    <a:blip r:embed="rId8">
+                    <a:blip r:embed="rId11">
                       <a:extLst>
                         <a:ext uri="{28A0092B-C50C-407E-A947-70E740481C1C}">
                           <a14:useLocalDpi xmlns:a14="http://schemas.microsoft.com/office/drawing/2010/main" val="0"/>
@@ -801,49 +1022,63 @@
     </w:p>
     <w:p>
       <w:pPr>
-        <w:spacing w:line="360" w:lineRule="auto"/>
-        <w:jc w:val="both"/>
-        <w:rPr>
-          <w:rFonts w:ascii="Arial" w:hAnsi="Arial" w:cs="Arial"/>
-          <w:b/>
-          <w:bCs/>
-          <w:sz w:val="24"/>
-          <w:szCs w:val="24"/>
-          <w:lang w:val="en-US"/>
-        </w:rPr>
-      </w:pPr>
-    </w:p>
-    <w:p>
-      <w:pPr>
-        <w:spacing w:line="360" w:lineRule="auto"/>
-        <w:jc w:val="both"/>
-        <w:rPr>
-          <w:rFonts w:ascii="Arial" w:hAnsi="Arial" w:cs="Arial"/>
-          <w:b/>
-          <w:bCs/>
-          <w:sz w:val="24"/>
-          <w:szCs w:val="24"/>
-          <w:lang w:val="en-US"/>
-        </w:rPr>
-      </w:pPr>
-    </w:p>
-    <w:p>
-      <w:pPr>
-        <w:spacing w:line="360" w:lineRule="auto"/>
-        <w:jc w:val="both"/>
-        <w:rPr>
-          <w:rFonts w:ascii="Arial" w:hAnsi="Arial" w:cs="Arial"/>
-          <w:b/>
-          <w:bCs/>
-          <w:sz w:val="24"/>
-          <w:szCs w:val="24"/>
-          <w:lang w:val="en-US"/>
-        </w:rPr>
-      </w:pPr>
-    </w:p>
-    <w:p>
-      <w:pPr>
-        <w:spacing w:line="360" w:lineRule="auto"/>
+        <w:spacing w:line="240" w:lineRule="auto"/>
+        <w:jc w:val="both"/>
+        <w:rPr>
+          <w:rFonts w:ascii="Arial" w:hAnsi="Arial" w:cs="Arial"/>
+          <w:b/>
+          <w:bCs/>
+          <w:sz w:val="24"/>
+          <w:szCs w:val="24"/>
+          <w:lang w:val="en-US"/>
+        </w:rPr>
+      </w:pPr>
+    </w:p>
+    <w:p>
+      <w:pPr>
+        <w:spacing w:line="240" w:lineRule="auto"/>
+        <w:jc w:val="both"/>
+        <w:rPr>
+          <w:rFonts w:ascii="Arial" w:hAnsi="Arial" w:cs="Arial"/>
+          <w:b/>
+          <w:bCs/>
+          <w:sz w:val="24"/>
+          <w:szCs w:val="24"/>
+          <w:lang w:val="en-US"/>
+        </w:rPr>
+      </w:pPr>
+    </w:p>
+    <w:p>
+      <w:pPr>
+        <w:spacing w:line="240" w:lineRule="auto"/>
+        <w:jc w:val="both"/>
+        <w:rPr>
+          <w:rFonts w:ascii="Arial" w:hAnsi="Arial" w:cs="Arial"/>
+          <w:b/>
+          <w:bCs/>
+          <w:sz w:val="24"/>
+          <w:szCs w:val="24"/>
+          <w:lang w:val="en-US"/>
+        </w:rPr>
+      </w:pPr>
+    </w:p>
+    <w:p>
+      <w:pPr>
+        <w:spacing w:line="240" w:lineRule="auto"/>
+        <w:jc w:val="both"/>
+        <w:rPr>
+          <w:rFonts w:ascii="Arial" w:hAnsi="Arial" w:cs="Arial"/>
+          <w:b/>
+          <w:bCs/>
+          <w:sz w:val="24"/>
+          <w:szCs w:val="24"/>
+          <w:lang w:val="en-US"/>
+        </w:rPr>
+      </w:pPr>
+    </w:p>
+    <w:p>
+      <w:pPr>
+        <w:spacing w:line="240" w:lineRule="auto"/>
         <w:jc w:val="both"/>
         <w:rPr>
           <w:rFonts w:ascii="Arial" w:hAnsi="Arial" w:cs="Arial"/>
@@ -886,6 +1121,133 @@
           <w:szCs w:val="24"/>
           <w:lang w:val="en-US"/>
         </w:rPr>
+        <w:t xml:space="preserve">. Correlation plot for observed and predicted AAPNM and primary health indicators. </w:t>
+      </w:r>
+    </w:p>
+    <w:p>
+      <w:pPr>
+        <w:spacing w:line="360" w:lineRule="auto"/>
+        <w:jc w:val="center"/>
+        <w:rPr>
+          <w:rFonts w:ascii="Arial" w:hAnsi="Arial" w:cs="Arial"/>
+          <w:b/>
+          <w:bCs/>
+          <w:sz w:val="24"/>
+          <w:szCs w:val="24"/>
+          <w:lang w:val="en-US"/>
+        </w:rPr>
+      </w:pPr>
+      <w:r>
+        <w:rPr>
+          <w:rFonts w:ascii="Arial" w:hAnsi="Arial" w:cs="Arial"/>
+          <w:noProof/>
+          <w:lang w:eastAsia="pt-BR"/>
+        </w:rPr>
+        <w:drawing>
+          <wp:inline distT="0" distB="0" distL="0" distR="0" wp14:anchorId="19228951" wp14:editId="6193F1C6">
+            <wp:extent cx="4181475" cy="3535864"/>
+            <wp:effectExtent l="0" t="0" r="0" b="7620"/>
+            <wp:docPr id="274385212" name="Imagem 2" descr="Gráfico, Gráfico de mapa de árvore&#10;&#10;Descrição gerada automaticamente"/>
+            <wp:cNvGraphicFramePr>
+              <a:graphicFrameLocks xmlns:a="http://schemas.openxmlformats.org/drawingml/2006/main" noChangeAspect="1"/>
+            </wp:cNvGraphicFramePr>
+            <a:graphic xmlns:a="http://schemas.openxmlformats.org/drawingml/2006/main">
+              <a:graphicData uri="http://schemas.openxmlformats.org/drawingml/2006/picture">
+                <pic:pic xmlns:pic="http://schemas.openxmlformats.org/drawingml/2006/picture">
+                  <pic:nvPicPr>
+                    <pic:cNvPr id="274385212" name="Imagem 2" descr="Gráfico, Gráfico de mapa de árvore&#10;&#10;Descrição gerada automaticamente"/>
+                    <pic:cNvPicPr>
+                      <a:picLocks noChangeAspect="1" noChangeArrowheads="1"/>
+                    </pic:cNvPicPr>
+                  </pic:nvPicPr>
+                  <pic:blipFill>
+                    <a:blip r:embed="rId12" cstate="print">
+                      <a:extLst>
+                        <a:ext uri="{28A0092B-C50C-407E-A947-70E740481C1C}">
+                          <a14:useLocalDpi xmlns:a14="http://schemas.microsoft.com/office/drawing/2010/main" val="0"/>
+                        </a:ext>
+                      </a:extLst>
+                    </a:blip>
+                    <a:srcRect/>
+                    <a:stretch>
+                      <a:fillRect/>
+                    </a:stretch>
+                  </pic:blipFill>
+                  <pic:spPr bwMode="auto">
+                    <a:xfrm>
+                      <a:off x="0" y="0"/>
+                      <a:ext cx="4188901" cy="3542143"/>
+                    </a:xfrm>
+                    <a:prstGeom prst="rect">
+                      <a:avLst/>
+                    </a:prstGeom>
+                    <a:noFill/>
+                    <a:ln>
+                      <a:noFill/>
+                    </a:ln>
+                  </pic:spPr>
+                </pic:pic>
+              </a:graphicData>
+            </a:graphic>
+          </wp:inline>
+        </w:drawing>
+      </w:r>
+    </w:p>
+    <w:p>
+      <w:pPr>
+        <w:spacing w:line="240" w:lineRule="auto"/>
+        <w:jc w:val="both"/>
+        <w:rPr>
+          <w:rFonts w:ascii="Arial" w:hAnsi="Arial" w:cs="Arial"/>
+          <w:b/>
+          <w:bCs/>
+          <w:sz w:val="24"/>
+          <w:szCs w:val="24"/>
+          <w:lang w:val="en-US"/>
+        </w:rPr>
+      </w:pPr>
+      <w:r>
+        <w:rPr>
+          <w:rFonts w:ascii="Arial" w:hAnsi="Arial" w:cs="Arial"/>
+          <w:b/>
+          <w:bCs/>
+          <w:sz w:val="24"/>
+          <w:szCs w:val="24"/>
+          <w:lang w:val="en-US"/>
+        </w:rPr>
+        <w:t xml:space="preserve">Figure </w:t>
+      </w:r>
+      <w:r>
+        <w:rPr>
+          <w:rFonts w:ascii="Arial" w:hAnsi="Arial" w:cs="Arial"/>
+          <w:b/>
+          <w:bCs/>
+          <w:sz w:val="24"/>
+          <w:szCs w:val="24"/>
+          <w:lang w:val="en-US"/>
+        </w:rPr>
+        <w:t>B</w:t>
+      </w:r>
+      <w:r>
+        <w:rPr>
+          <w:rFonts w:ascii="Arial" w:hAnsi="Arial" w:cs="Arial"/>
+          <w:b/>
+          <w:bCs/>
+          <w:sz w:val="24"/>
+          <w:szCs w:val="24"/>
+          <w:lang w:val="en-US"/>
+        </w:rPr>
+        <w:t>7</w:t>
+      </w:r>
+      <w:r>
+        <w:rPr>
+          <w:rFonts w:ascii="Arial" w:hAnsi="Arial" w:cs="Arial"/>
+          <w:b/>
+          <w:bCs/>
+          <w:sz w:val="24"/>
+          <w:szCs w:val="24"/>
+          <w:lang w:val="en-US"/>
+        </w:rPr>
         <w:t>. Correlation plot for observed and predicted AAPNM and primary health indicators</w:t>
       </w:r>
       <w:r>
@@ -903,7 +1265,7 @@
     <w:p>
       <w:pPr>
         <w:spacing w:line="360" w:lineRule="auto"/>
-        <w:jc w:val="both"/>
+        <w:jc w:val="center"/>
         <w:rPr>
           <w:rFonts w:ascii="Arial" w:hAnsi="Arial" w:cs="Arial"/>
           <w:noProof/>
@@ -915,8 +1277,8 @@
           <w:noProof/>
         </w:rPr>
         <w:drawing>
-          <wp:inline distT="0" distB="0" distL="0" distR="0" wp14:anchorId="606CA32A" wp14:editId="42BC707A">
-            <wp:extent cx="5400040" cy="4519930"/>
+          <wp:inline distT="0" distB="0" distL="0" distR="0" wp14:anchorId="606CA32A" wp14:editId="76CAAD9C">
+            <wp:extent cx="4333875" cy="3627531"/>
             <wp:effectExtent l="0" t="0" r="0" b="0"/>
             <wp:docPr id="575143414" name="Imagem 4" descr="Gráfico, Gráfico de mapa de árvore&#10;&#10;Descrição gerada automaticamente"/>
             <wp:cNvGraphicFramePr>
@@ -932,7 +1294,7 @@
                     </pic:cNvPicPr>
                   </pic:nvPicPr>
                   <pic:blipFill>
-                    <a:blip r:embed="rId9" cstate="print">
+                    <a:blip r:embed="rId13" cstate="print">
                       <a:extLst>
                         <a:ext uri="{28A0092B-C50C-407E-A947-70E740481C1C}">
                           <a14:useLocalDpi xmlns:a14="http://schemas.microsoft.com/office/drawing/2010/main" val="0"/>
@@ -947,7 +1309,7 @@
                   <pic:spPr bwMode="auto">
                     <a:xfrm>
                       <a:off x="0" y="0"/>
-                      <a:ext cx="5400040" cy="4519930"/>
+                      <a:ext cx="4340077" cy="3632723"/>
                     </a:xfrm>
                     <a:prstGeom prst="rect">
                       <a:avLst/>
@@ -974,72 +1336,6 @@
       </w:pPr>
     </w:p>
     <w:p/>
-    <w:p/>
-    <w:p>
-      <w:pPr>
-        <w:spacing w:line="360" w:lineRule="auto"/>
-        <w:jc w:val="both"/>
-        <w:rPr>
-          <w:rFonts w:ascii="Arial" w:hAnsi="Arial" w:cs="Arial"/>
-          <w:b/>
-          <w:bCs/>
-          <w:sz w:val="24"/>
-          <w:szCs w:val="24"/>
-          <w:lang w:val="en-US"/>
-        </w:rPr>
-      </w:pPr>
-      <w:r>
-        <w:rPr>
-          <w:rFonts w:ascii="Arial" w:hAnsi="Arial" w:cs="Arial"/>
-          <w:b/>
-          <w:bCs/>
-          <w:sz w:val="24"/>
-          <w:szCs w:val="24"/>
-          <w:lang w:val="en-US"/>
-        </w:rPr>
-        <w:t xml:space="preserve">Figure </w:t>
-      </w:r>
-      <w:r>
-        <w:rPr>
-          <w:rFonts w:ascii="Arial" w:hAnsi="Arial" w:cs="Arial"/>
-          <w:b/>
-          <w:bCs/>
-          <w:sz w:val="24"/>
-          <w:szCs w:val="24"/>
-          <w:lang w:val="en-US"/>
-        </w:rPr>
-        <w:t>B6</w:t>
-      </w:r>
-      <w:r>
-        <w:rPr>
-          <w:rFonts w:ascii="Arial" w:hAnsi="Arial" w:cs="Arial"/>
-          <w:b/>
-          <w:bCs/>
-          <w:sz w:val="24"/>
-          <w:szCs w:val="24"/>
-          <w:lang w:val="en-US"/>
-        </w:rPr>
-        <w:t>. Correlation plot for observed and predicted AAPNM and primary health indicators</w:t>
-      </w:r>
-      <w:r>
-        <w:rPr>
-          <w:rFonts w:ascii="Arial" w:hAnsi="Arial" w:cs="Arial"/>
-          <w:b/>
-          <w:bCs/>
-          <w:sz w:val="24"/>
-          <w:szCs w:val="24"/>
-          <w:lang w:val="en-US"/>
-        </w:rPr>
-        <w:t xml:space="preserve"> for the municipalities classified as ‘High’.</w:t>
-      </w:r>
-    </w:p>
-    <w:p/>
-    <w:p/>
-    <w:p/>
-    <w:p/>
-    <w:p/>
-    <w:p/>
-    <w:p/>
     <w:p>
       <w:pPr>
         <w:spacing w:line="360" w:lineRule="auto"/>
@@ -1060,16 +1356,16 @@
         </w:rPr>
         <w:lastRenderedPageBreak/>
         <w:drawing>
-          <wp:anchor distT="0" distB="0" distL="114300" distR="114300" simplePos="0" relativeHeight="251669504" behindDoc="0" locked="0" layoutInCell="1" allowOverlap="1" wp14:anchorId="5F4CD7A7" wp14:editId="5AC5F0E7">
+          <wp:anchor distT="0" distB="0" distL="114300" distR="114300" simplePos="0" relativeHeight="251669504" behindDoc="0" locked="0" layoutInCell="1" allowOverlap="1" wp14:anchorId="5F4CD7A7" wp14:editId="457E093D">
             <wp:simplePos x="0" y="0"/>
             <wp:positionH relativeFrom="margin">
-              <wp:align>right</wp:align>
+              <wp:align>center</wp:align>
             </wp:positionH>
             <wp:positionV relativeFrom="paragraph">
-              <wp:posOffset>651933</wp:posOffset>
+              <wp:posOffset>700405</wp:posOffset>
             </wp:positionV>
-            <wp:extent cx="5400040" cy="4519930"/>
-            <wp:effectExtent l="0" t="0" r="0" b="0"/>
+            <wp:extent cx="4229100" cy="3539490"/>
+            <wp:effectExtent l="0" t="0" r="0" b="3810"/>
             <wp:wrapTopAndBottom/>
             <wp:docPr id="1044605201" name="Imagem 3" descr="Interface gráfica do usuário, Aplicativo&#10;&#10;Descrição gerada automaticamente"/>
             <wp:cNvGraphicFramePr>
@@ -1085,7 +1381,7 @@
                     </pic:cNvPicPr>
                   </pic:nvPicPr>
                   <pic:blipFill>
-                    <a:blip r:embed="rId10" cstate="print">
+                    <a:blip r:embed="rId14" cstate="print">
                       <a:extLst>
                         <a:ext uri="{28A0092B-C50C-407E-A947-70E740481C1C}">
                           <a14:useLocalDpi xmlns:a14="http://schemas.microsoft.com/office/drawing/2010/main" val="0"/>
@@ -1100,7 +1396,7 @@
                   <pic:spPr bwMode="auto">
                     <a:xfrm>
                       <a:off x="0" y="0"/>
-                      <a:ext cx="5400040" cy="4519930"/>
+                      <a:ext cx="4229100" cy="3539490"/>
                     </a:xfrm>
                     <a:prstGeom prst="rect">
                       <a:avLst/>
@@ -1113,6 +1409,12 @@
                 </pic:pic>
               </a:graphicData>
             </a:graphic>
+            <wp14:sizeRelH relativeFrom="margin">
+              <wp14:pctWidth>0</wp14:pctWidth>
+            </wp14:sizeRelH>
+            <wp14:sizeRelV relativeFrom="margin">
+              <wp14:pctHeight>0</wp14:pctHeight>
+            </wp14:sizeRelV>
           </wp:anchor>
         </w:drawing>
       </w:r>
@@ -1147,7 +1449,7 @@
           <w:szCs w:val="24"/>
           <w:lang w:val="en-US"/>
         </w:rPr>
-        <w:t>7</w:t>
+        <w:t>8</w:t>
       </w:r>
       <w:r>
         <w:rPr>
@@ -1169,29 +1471,7 @@
           <w:szCs w:val="24"/>
           <w:lang w:val="en-US"/>
         </w:rPr>
-        <w:t xml:space="preserve"> for the municipalities classified as ‘</w:t>
-      </w:r>
-      <w:r>
-        <w:rPr>
-          <w:rFonts w:ascii="Arial" w:hAnsi="Arial" w:cs="Arial"/>
-          <w:b/>
-          <w:bCs/>
-          <w:sz w:val="24"/>
-          <w:szCs w:val="24"/>
-          <w:lang w:val="en-US"/>
-        </w:rPr>
-        <w:t>Low</w:t>
-      </w:r>
-      <w:r>
-        <w:rPr>
-          <w:rFonts w:ascii="Arial" w:hAnsi="Arial" w:cs="Arial"/>
-          <w:b/>
-          <w:bCs/>
-          <w:sz w:val="24"/>
-          <w:szCs w:val="24"/>
-          <w:lang w:val="en-US"/>
-        </w:rPr>
-        <w:t>.</w:t>
+        <w:t xml:space="preserve"> for the municipalities classified as ‘Low.</w:t>
       </w:r>
     </w:p>
     <w:p/>

</xml_diff>